<commit_message>
Spring Boot Rest API Intro
Spring Boot Rest API Intro
</commit_message>
<xml_diff>
--- a/docs/SpringBoot.docx
+++ b/docs/SpringBoot.docx
@@ -882,25 +882,7 @@
           <w:sz w:val="20"/>
           <w:szCs w:val="20"/>
         </w:rPr>
-        <w:t xml:space="preserve">Is a web application which is </w:t>
-      </w:r>
-      <w:proofErr w:type="spellStart"/>
-      <w:r>
-        <w:rPr>
-          <w:bCs/>
-          <w:sz w:val="20"/>
-          <w:szCs w:val="20"/>
-        </w:rPr>
-        <w:t>use</w:t>
-      </w:r>
-      <w:proofErr w:type="spellEnd"/>
-      <w:r>
-        <w:rPr>
-          <w:bCs/>
-          <w:sz w:val="20"/>
-          <w:szCs w:val="20"/>
-        </w:rPr>
-        <w:t xml:space="preserve"> to create a spring boot project. Using this you can create a spring project which will be downloaded as a zip file.</w:t>
+        <w:t>Is a web application which is use to create a spring boot project. Using this you can create a spring project which will be downloaded as a zip file.</w:t>
       </w:r>
     </w:p>
     <w:p>
@@ -1581,11 +1563,9 @@
           <w:numId w:val="5"/>
         </w:numPr>
       </w:pPr>
-      <w:proofErr w:type="spellStart"/>
       <w:r>
         <w:t>Autowire</w:t>
       </w:r>
-      <w:proofErr w:type="spellEnd"/>
     </w:p>
     <w:p>
       <w:pPr>
@@ -1778,15 +1758,7 @@
         </w:numPr>
       </w:pPr>
       <w:r>
-        <w:t xml:space="preserve">Spring bean classes are the java classes for which spring will create </w:t>
-      </w:r>
-      <w:proofErr w:type="spellStart"/>
-      <w:r>
-        <w:t>a</w:t>
-      </w:r>
-      <w:proofErr w:type="spellEnd"/>
-      <w:r>
-        <w:t xml:space="preserve"> object and also manages the java objects.</w:t>
+        <w:t>Spring bean classes are the java classes for which spring will create a object and also manages the java objects.</w:t>
       </w:r>
     </w:p>
     <w:p>
@@ -1971,15 +1943,7 @@
         </w:rPr>
       </w:pPr>
       <w:r>
-        <w:t xml:space="preserve">This Dependency Injection can be automated by </w:t>
-      </w:r>
-      <w:proofErr w:type="spellStart"/>
-      <w:r>
-        <w:t>autowire</w:t>
-      </w:r>
-      <w:proofErr w:type="spellEnd"/>
-      <w:r>
-        <w:t xml:space="preserve"> process.</w:t>
+        <w:t>This Dependency Injection can be automated by autowire process.</w:t>
       </w:r>
     </w:p>
     <w:p>
@@ -2089,15 +2053,7 @@
         </w:numPr>
       </w:pPr>
       <w:r>
-        <w:t xml:space="preserve">It will also </w:t>
-      </w:r>
-      <w:proofErr w:type="spellStart"/>
-      <w:r>
-        <w:t>provides</w:t>
-      </w:r>
-      <w:proofErr w:type="spellEnd"/>
-      <w:r>
-        <w:t xml:space="preserve"> the object whenever required.</w:t>
+        <w:t>It will also provides the object whenever required.</w:t>
       </w:r>
       <w:r>
         <w:t xml:space="preserve"> </w:t>
@@ -2235,13 +2191,8 @@
         </w:numPr>
       </w:pPr>
       <w:r>
-        <w:t xml:space="preserve">There will be separate object created for every </w:t>
-      </w:r>
-      <w:proofErr w:type="spellStart"/>
-      <w:r>
-        <w:t>HttpRequest</w:t>
-      </w:r>
-      <w:proofErr w:type="spellEnd"/>
+        <w:t>There will be separate object created for every HttpRequest</w:t>
+      </w:r>
     </w:p>
     <w:p>
       <w:pPr>
@@ -2264,15 +2215,7 @@
         </w:numPr>
       </w:pPr>
       <w:r>
-        <w:t>There will separate object created for a session (</w:t>
-      </w:r>
-      <w:proofErr w:type="spellStart"/>
-      <w:r>
-        <w:t>HttpSession</w:t>
-      </w:r>
-      <w:proofErr w:type="spellEnd"/>
-      <w:r>
-        <w:t>)</w:t>
+        <w:t>There will separate object created for a session (HttpSession)</w:t>
       </w:r>
     </w:p>
     <w:p>
@@ -2283,14 +2226,12 @@
           <w:numId w:val="26"/>
         </w:numPr>
       </w:pPr>
-      <w:proofErr w:type="spellStart"/>
       <w:r>
         <w:t>G</w:t>
       </w:r>
       <w:r>
         <w:t>loablesession</w:t>
       </w:r>
-      <w:proofErr w:type="spellEnd"/>
     </w:p>
     <w:p>
       <w:pPr>
@@ -2503,7 +2444,6 @@
         </w:rPr>
         <w:t xml:space="preserve"> </w:t>
       </w:r>
-      <w:proofErr w:type="spellStart"/>
       <w:r>
         <w:rPr>
           <w:rFonts w:ascii="Consolas" w:hAnsi="Consolas" w:cs="Consolas"/>
@@ -2514,7 +2454,6 @@
         </w:rPr>
         <w:t>DbSetup</w:t>
       </w:r>
-      <w:proofErr w:type="spellEnd"/>
       <w:r>
         <w:rPr>
           <w:rFonts w:ascii="Consolas" w:hAnsi="Consolas" w:cs="Consolas"/>
@@ -2522,27 +2461,7 @@
           <w:sz w:val="28"/>
           <w:szCs w:val="28"/>
         </w:rPr>
-        <w:t xml:space="preserve"> </w:t>
-      </w:r>
-      <w:proofErr w:type="spellStart"/>
-      <w:r>
-        <w:rPr>
-          <w:rFonts w:ascii="Consolas" w:hAnsi="Consolas" w:cs="Consolas"/>
-          <w:color w:val="000000"/>
-          <w:sz w:val="28"/>
-          <w:szCs w:val="28"/>
-        </w:rPr>
-        <w:t>getDbSetupObject</w:t>
-      </w:r>
-      <w:proofErr w:type="spellEnd"/>
-      <w:r>
-        <w:rPr>
-          <w:rFonts w:ascii="Consolas" w:hAnsi="Consolas" w:cs="Consolas"/>
-          <w:color w:val="000000"/>
-          <w:sz w:val="28"/>
-          <w:szCs w:val="28"/>
-        </w:rPr>
-        <w:t>() {</w:t>
+        <w:t xml:space="preserve"> getDbSetupObject() {</w:t>
       </w:r>
     </w:p>
     <w:p>
@@ -2567,7 +2486,6 @@
         </w:rPr>
         <w:tab/>
       </w:r>
-      <w:proofErr w:type="spellStart"/>
       <w:r>
         <w:rPr>
           <w:rFonts w:ascii="Consolas" w:hAnsi="Consolas" w:cs="Consolas"/>
@@ -2578,7 +2496,6 @@
         </w:rPr>
         <w:t>DbSetup</w:t>
       </w:r>
-      <w:proofErr w:type="spellEnd"/>
       <w:r>
         <w:rPr>
           <w:rFonts w:ascii="Consolas" w:hAnsi="Consolas" w:cs="Consolas"/>
@@ -2626,7 +2543,6 @@
         </w:rPr>
         <w:t xml:space="preserve"> </w:t>
       </w:r>
-      <w:proofErr w:type="spellStart"/>
       <w:r>
         <w:rPr>
           <w:rFonts w:ascii="Consolas" w:hAnsi="Consolas" w:cs="Consolas"/>
@@ -2637,7 +2553,6 @@
         </w:rPr>
         <w:t>DbSetup</w:t>
       </w:r>
-      <w:proofErr w:type="spellEnd"/>
       <w:r>
         <w:rPr>
           <w:rFonts w:ascii="Consolas" w:hAnsi="Consolas" w:cs="Consolas"/>
@@ -2670,7 +2585,6 @@
         </w:rPr>
         <w:tab/>
       </w:r>
-      <w:proofErr w:type="spellStart"/>
       <w:r>
         <w:rPr>
           <w:rFonts w:ascii="Consolas" w:hAnsi="Consolas" w:cs="Consolas"/>
@@ -2687,17 +2601,7 @@
           <w:sz w:val="28"/>
           <w:szCs w:val="28"/>
         </w:rPr>
-        <w:t>.setDBConnection</w:t>
-      </w:r>
-      <w:proofErr w:type="spellEnd"/>
-      <w:r>
-        <w:rPr>
-          <w:rFonts w:ascii="Consolas" w:hAnsi="Consolas" w:cs="Consolas"/>
-          <w:color w:val="000000"/>
-          <w:sz w:val="28"/>
-          <w:szCs w:val="28"/>
-        </w:rPr>
-        <w:t>();</w:t>
+        <w:t>.setDBConnection();</w:t>
       </w:r>
     </w:p>
     <w:p>
@@ -3434,16 +3338,8 @@
           <w:szCs w:val="28"/>
         </w:rPr>
         <w:tab/>
-      </w:r>
-      <w:proofErr w:type="spellStart"/>
-      <w:r>
-        <w:rPr>
-          <w:sz w:val="28"/>
-          <w:szCs w:val="28"/>
-        </w:rPr>
         <w:t>Key:value</w:t>
       </w:r>
-      <w:proofErr w:type="spellEnd"/>
     </w:p>
     <w:p>
       <w:pPr>
@@ -3494,16 +3390,8 @@
           <w:szCs w:val="28"/>
         </w:rPr>
         <w:tab/>
-      </w:r>
-      <w:proofErr w:type="spellStart"/>
-      <w:r>
-        <w:rPr>
-          <w:sz w:val="28"/>
-          <w:szCs w:val="28"/>
-        </w:rPr>
         <w:t>Key:value</w:t>
       </w:r>
-      <w:proofErr w:type="spellEnd"/>
     </w:p>
     <w:p>
       <w:pPr>
@@ -3652,23 +3540,7 @@
           <w:sz w:val="28"/>
           <w:szCs w:val="28"/>
         </w:rPr>
-        <w:t xml:space="preserve"> “</w:t>
-      </w:r>
-      <w:proofErr w:type="spellStart"/>
-      <w:r>
-        <w:rPr>
-          <w:sz w:val="28"/>
-          <w:szCs w:val="28"/>
-        </w:rPr>
-        <w:t>Abc</w:t>
-      </w:r>
-      <w:proofErr w:type="spellEnd"/>
-      <w:r>
-        <w:rPr>
-          <w:sz w:val="28"/>
-          <w:szCs w:val="28"/>
-        </w:rPr>
-        <w:t>”,</w:t>
+        <w:t xml:space="preserve"> “Abc”,</w:t>
       </w:r>
     </w:p>
     <w:p>
@@ -3692,39 +3564,7 @@
           <w:szCs w:val="28"/>
         </w:rPr>
         <w:tab/>
-        <w:t>“</w:t>
-      </w:r>
-      <w:proofErr w:type="spellStart"/>
-      <w:r>
-        <w:rPr>
-          <w:sz w:val="28"/>
-          <w:szCs w:val="28"/>
-        </w:rPr>
-        <w:t>nickName</w:t>
-      </w:r>
-      <w:proofErr w:type="spellEnd"/>
-      <w:r>
-        <w:rPr>
-          <w:sz w:val="28"/>
-          <w:szCs w:val="28"/>
-        </w:rPr>
-        <w:t>”:”</w:t>
-      </w:r>
-      <w:proofErr w:type="spellStart"/>
-      <w:r>
-        <w:rPr>
-          <w:sz w:val="28"/>
-          <w:szCs w:val="28"/>
-        </w:rPr>
-        <w:t>Abc</w:t>
-      </w:r>
-      <w:proofErr w:type="spellEnd"/>
-      <w:r>
-        <w:rPr>
-          <w:sz w:val="28"/>
-          <w:szCs w:val="28"/>
-        </w:rPr>
-        <w:t>”,</w:t>
+        <w:t>“nickName”:”Abc”,</w:t>
       </w:r>
     </w:p>
     <w:p>
@@ -3875,23 +3715,7 @@
           <w:szCs w:val="28"/>
         </w:rPr>
         <w:tab/>
-        <w:t>“</w:t>
-      </w:r>
-      <w:proofErr w:type="spellStart"/>
-      <w:r>
-        <w:rPr>
-          <w:sz w:val="28"/>
-          <w:szCs w:val="28"/>
-        </w:rPr>
-        <w:t>isCurrentEmp</w:t>
-      </w:r>
-      <w:proofErr w:type="spellEnd"/>
-      <w:r>
-        <w:rPr>
-          <w:sz w:val="28"/>
-          <w:szCs w:val="28"/>
-        </w:rPr>
-        <w:t>”: true</w:t>
+        <w:t>“isCurrentEmp”: true</w:t>
       </w:r>
     </w:p>
     <w:p>
@@ -4005,55 +3829,7 @@
           <w:szCs w:val="28"/>
         </w:rPr>
         <w:tab/>
-        <w:t>[“</w:t>
-      </w:r>
-      <w:proofErr w:type="spellStart"/>
-      <w:r>
-        <w:rPr>
-          <w:sz w:val="28"/>
-          <w:szCs w:val="28"/>
-        </w:rPr>
-        <w:t>Abc</w:t>
-      </w:r>
-      <w:proofErr w:type="spellEnd"/>
-      <w:r>
-        <w:rPr>
-          <w:sz w:val="28"/>
-          <w:szCs w:val="28"/>
-        </w:rPr>
-        <w:t>”, “</w:t>
-      </w:r>
-      <w:proofErr w:type="spellStart"/>
-      <w:r>
-        <w:rPr>
-          <w:sz w:val="28"/>
-          <w:szCs w:val="28"/>
-        </w:rPr>
-        <w:t>Xyz</w:t>
-      </w:r>
-      <w:proofErr w:type="spellEnd"/>
-      <w:r>
-        <w:rPr>
-          <w:sz w:val="28"/>
-          <w:szCs w:val="28"/>
-        </w:rPr>
-        <w:t>”, “</w:t>
-      </w:r>
-      <w:proofErr w:type="spellStart"/>
-      <w:r>
-        <w:rPr>
-          <w:sz w:val="28"/>
-          <w:szCs w:val="28"/>
-        </w:rPr>
-        <w:t>Pqr</w:t>
-      </w:r>
-      <w:proofErr w:type="spellEnd"/>
-      <w:r>
-        <w:rPr>
-          <w:sz w:val="28"/>
-          <w:szCs w:val="28"/>
-        </w:rPr>
-        <w:t>”]</w:t>
+        <w:t>[“Abc”, “Xyz”, “Pqr”]</w:t>
       </w:r>
     </w:p>
     <w:p>
@@ -4104,23 +3880,7 @@
           <w:szCs w:val="28"/>
         </w:rPr>
         <w:tab/>
-        <w:t>“name”: “</w:t>
-      </w:r>
-      <w:proofErr w:type="spellStart"/>
-      <w:r>
-        <w:rPr>
-          <w:sz w:val="28"/>
-          <w:szCs w:val="28"/>
-        </w:rPr>
-        <w:t>Xyz</w:t>
-      </w:r>
-      <w:proofErr w:type="spellEnd"/>
-      <w:r>
-        <w:rPr>
-          <w:sz w:val="28"/>
-          <w:szCs w:val="28"/>
-        </w:rPr>
-        <w:t>”,</w:t>
+        <w:t>“name”: “Xyz”,</w:t>
       </w:r>
     </w:p>
     <w:p>
@@ -4230,23 +3990,7 @@
           <w:szCs w:val="28"/>
         </w:rPr>
         <w:tab/>
-        <w:t>“city”:”</w:t>
-      </w:r>
-      <w:proofErr w:type="spellStart"/>
-      <w:r>
-        <w:rPr>
-          <w:sz w:val="28"/>
-          <w:szCs w:val="28"/>
-        </w:rPr>
-        <w:t>pune</w:t>
-      </w:r>
-      <w:proofErr w:type="spellEnd"/>
-      <w:r>
-        <w:rPr>
-          <w:sz w:val="28"/>
-          <w:szCs w:val="28"/>
-        </w:rPr>
-        <w:t>”,</w:t>
+        <w:t>“city”:”pune”,</w:t>
       </w:r>
     </w:p>
     <w:p>
@@ -4453,23 +4197,7 @@
           <w:szCs w:val="28"/>
         </w:rPr>
         <w:tab/>
-        <w:t>“</w:t>
-      </w:r>
-      <w:proofErr w:type="spellStart"/>
-      <w:r>
-        <w:rPr>
-          <w:sz w:val="28"/>
-          <w:szCs w:val="28"/>
-        </w:rPr>
-        <w:t>name”:”Lib</w:t>
-      </w:r>
-      <w:proofErr w:type="spellEnd"/>
-      <w:r>
-        <w:rPr>
-          <w:sz w:val="28"/>
-          <w:szCs w:val="28"/>
-        </w:rPr>
-        <w:t xml:space="preserve"> Management”,</w:t>
+        <w:t>“name”:”Lib Management”,</w:t>
       </w:r>
     </w:p>
     <w:p>
@@ -4652,23 +4380,7 @@
           <w:szCs w:val="28"/>
         </w:rPr>
         <w:tab/>
-        <w:t>“</w:t>
-      </w:r>
-      <w:proofErr w:type="spellStart"/>
-      <w:r>
-        <w:rPr>
-          <w:sz w:val="28"/>
-          <w:szCs w:val="28"/>
-        </w:rPr>
-        <w:t>name”:”Student</w:t>
-      </w:r>
-      <w:proofErr w:type="spellEnd"/>
-      <w:r>
-        <w:rPr>
-          <w:sz w:val="28"/>
-          <w:szCs w:val="28"/>
-        </w:rPr>
-        <w:t xml:space="preserve"> Management”,</w:t>
+        <w:t>“name”:”Student Management”,</w:t>
       </w:r>
     </w:p>
     <w:p>
@@ -5439,7 +5151,16 @@
           <w:szCs w:val="24"/>
           <w:u w:val="single"/>
         </w:rPr>
-        <w:t>Re</w:t>
+        <w:t>R</w:t>
+      </w:r>
+      <w:r>
+        <w:rPr>
+          <w:b/>
+          <w:sz w:val="24"/>
+          <w:szCs w:val="24"/>
+          <w:u w:val="single"/>
+        </w:rPr>
+        <w:t>E</w:t>
       </w:r>
       <w:r>
         <w:rPr>
@@ -5948,18 +5669,7 @@
           <w:szCs w:val="18"/>
           <w:shd w:val="clear" w:color="auto" w:fill="FFFFFF"/>
         </w:rPr>
-        <w:t>localhost:8080/</w:t>
-      </w:r>
-      <w:proofErr w:type="spellStart"/>
-      <w:r>
-        <w:rPr>
-          <w:rFonts w:ascii="Helvetica" w:hAnsi="Helvetica" w:cs="Helvetica"/>
-          <w:color w:val="212121"/>
-          <w:sz w:val="18"/>
-          <w:szCs w:val="18"/>
-          <w:shd w:val="clear" w:color="auto" w:fill="FFFFFF"/>
-        </w:rPr>
-        <w:t>user-name</w:t>
+        <w:t>localhost:8080/user-name</w:t>
       </w:r>
       <w:r>
         <w:rPr>
@@ -5972,93 +5682,8 @@
           <w:highlight w:val="yellow"/>
           <w:shd w:val="clear" w:color="auto" w:fill="FFFFFF"/>
         </w:rPr>
-        <w:t>?fn</w:t>
-      </w:r>
-      <w:proofErr w:type="spellEnd"/>
-      <w:r>
-        <w:rPr>
-          <w:rFonts w:ascii="Helvetica" w:hAnsi="Helvetica" w:cs="Helvetica"/>
-          <w:b/>
-          <w:bCs/>
-          <w:color w:val="212121"/>
-          <w:sz w:val="18"/>
-          <w:szCs w:val="18"/>
-          <w:highlight w:val="yellow"/>
-          <w:shd w:val="clear" w:color="auto" w:fill="FFFFFF"/>
-        </w:rPr>
-        <w:t>=</w:t>
-      </w:r>
-      <w:proofErr w:type="spellStart"/>
-      <w:r>
-        <w:rPr>
-          <w:rFonts w:ascii="Helvetica" w:hAnsi="Helvetica" w:cs="Helvetica"/>
-          <w:b/>
-          <w:bCs/>
-          <w:color w:val="212121"/>
-          <w:sz w:val="18"/>
-          <w:szCs w:val="18"/>
-          <w:highlight w:val="yellow"/>
-          <w:shd w:val="clear" w:color="auto" w:fill="FFFFFF"/>
-        </w:rPr>
-        <w:t>Abcd&amp;mn</w:t>
-      </w:r>
-      <w:proofErr w:type="spellEnd"/>
-      <w:r>
-        <w:rPr>
-          <w:rFonts w:ascii="Helvetica" w:hAnsi="Helvetica" w:cs="Helvetica"/>
-          <w:b/>
-          <w:bCs/>
-          <w:color w:val="212121"/>
-          <w:sz w:val="18"/>
-          <w:szCs w:val="18"/>
-          <w:highlight w:val="yellow"/>
-          <w:shd w:val="clear" w:color="auto" w:fill="FFFFFF"/>
-        </w:rPr>
-        <w:t>=</w:t>
-      </w:r>
-      <w:proofErr w:type="spellStart"/>
-      <w:r>
-        <w:rPr>
-          <w:rFonts w:ascii="Helvetica" w:hAnsi="Helvetica" w:cs="Helvetica"/>
-          <w:b/>
-          <w:bCs/>
-          <w:color w:val="212121"/>
-          <w:sz w:val="18"/>
-          <w:szCs w:val="18"/>
-          <w:highlight w:val="yellow"/>
-          <w:shd w:val="clear" w:color="auto" w:fill="FFFFFF"/>
-        </w:rPr>
-        <w:t>Pqr&amp;ln</w:t>
-      </w:r>
-      <w:proofErr w:type="spellEnd"/>
-      <w:r>
-        <w:rPr>
-          <w:rFonts w:ascii="Helvetica" w:hAnsi="Helvetica" w:cs="Helvetica"/>
-          <w:b/>
-          <w:bCs/>
-          <w:color w:val="212121"/>
-          <w:sz w:val="18"/>
-          <w:szCs w:val="18"/>
-          <w:highlight w:val="yellow"/>
-          <w:shd w:val="clear" w:color="auto" w:fill="FFFFFF"/>
-        </w:rPr>
-        <w:t>=</w:t>
-      </w:r>
-      <w:proofErr w:type="spellStart"/>
-      <w:r>
-        <w:rPr>
-          <w:rFonts w:ascii="Helvetica" w:hAnsi="Helvetica" w:cs="Helvetica"/>
-          <w:b/>
-          <w:bCs/>
-          <w:color w:val="212121"/>
-          <w:sz w:val="18"/>
-          <w:szCs w:val="18"/>
-          <w:highlight w:val="yellow"/>
-          <w:shd w:val="clear" w:color="auto" w:fill="FFFFFF"/>
-        </w:rPr>
-        <w:t>Xyz</w:t>
-      </w:r>
-      <w:proofErr w:type="spellEnd"/>
+        <w:t>?fn=Abcd&amp;mn=Pqr&amp;ln=Xyz</w:t>
+      </w:r>
     </w:p>
     <w:p>
       <w:pPr>
@@ -6270,7 +5895,6 @@
         </w:rPr>
         <w:t>localhost:8080/user-name/</w:t>
       </w:r>
-      <w:proofErr w:type="spellStart"/>
       <w:r>
         <w:rPr>
           <w:rFonts w:ascii="Helvetica" w:hAnsi="Helvetica" w:cs="Helvetica"/>
@@ -6282,65 +5906,8 @@
           <w:highlight w:val="yellow"/>
           <w:shd w:val="clear" w:color="auto" w:fill="FFFFFF"/>
         </w:rPr>
-        <w:t>abc</w:t>
-      </w:r>
-      <w:proofErr w:type="spellEnd"/>
-      <w:r>
-        <w:rPr>
-          <w:rFonts w:ascii="Helvetica" w:hAnsi="Helvetica" w:cs="Helvetica"/>
-          <w:b/>
-          <w:bCs/>
-          <w:color w:val="212121"/>
-          <w:sz w:val="18"/>
-          <w:szCs w:val="18"/>
-          <w:highlight w:val="yellow"/>
-          <w:shd w:val="clear" w:color="auto" w:fill="FFFFFF"/>
-        </w:rPr>
-        <w:t>/</w:t>
-      </w:r>
-      <w:proofErr w:type="spellStart"/>
-      <w:r>
-        <w:rPr>
-          <w:rFonts w:ascii="Helvetica" w:hAnsi="Helvetica" w:cs="Helvetica"/>
-          <w:b/>
-          <w:bCs/>
-          <w:color w:val="212121"/>
-          <w:sz w:val="18"/>
-          <w:szCs w:val="18"/>
-          <w:highlight w:val="yellow"/>
-          <w:shd w:val="clear" w:color="auto" w:fill="FFFFFF"/>
-        </w:rPr>
-        <w:t>pqr</w:t>
-      </w:r>
-      <w:proofErr w:type="spellEnd"/>
-      <w:r>
-        <w:rPr>
-          <w:rFonts w:ascii="Helvetica" w:hAnsi="Helvetica" w:cs="Helvetica"/>
-          <w:b/>
-          <w:bCs/>
-          <w:color w:val="212121"/>
-          <w:sz w:val="18"/>
-          <w:szCs w:val="18"/>
-          <w:highlight w:val="yellow"/>
-          <w:shd w:val="clear" w:color="auto" w:fill="FFFFFF"/>
-        </w:rPr>
-        <w:t>/</w:t>
-      </w:r>
-      <w:proofErr w:type="spellStart"/>
-      <w:r>
-        <w:rPr>
-          <w:rFonts w:ascii="Helvetica" w:hAnsi="Helvetica" w:cs="Helvetica"/>
-          <w:b/>
-          <w:bCs/>
-          <w:color w:val="212121"/>
-          <w:sz w:val="18"/>
-          <w:szCs w:val="18"/>
-          <w:highlight w:val="yellow"/>
-          <w:shd w:val="clear" w:color="auto" w:fill="FFFFFF"/>
-        </w:rPr>
-        <w:t>xyz</w:t>
-      </w:r>
-      <w:proofErr w:type="spellEnd"/>
+        <w:t>abc/pqr/xyz</w:t>
+      </w:r>
       <w:r>
         <w:rPr>
           <w:bCs/>
@@ -7803,7 +7370,6 @@
         </w:rPr>
         <w:t>&lt;</w:t>
       </w:r>
-      <w:proofErr w:type="spellStart"/>
       <w:r>
         <w:rPr>
           <w:rFonts w:ascii="Consolas" w:hAnsi="Consolas" w:cs="Consolas"/>
@@ -7813,7 +7379,6 @@
         </w:rPr>
         <w:t>groupId</w:t>
       </w:r>
-      <w:proofErr w:type="spellEnd"/>
       <w:r>
         <w:rPr>
           <w:rFonts w:ascii="Consolas" w:hAnsi="Consolas" w:cs="Consolas"/>
@@ -7823,7 +7388,6 @@
         </w:rPr>
         <w:t>&gt;</w:t>
       </w:r>
-      <w:proofErr w:type="spellStart"/>
       <w:r>
         <w:rPr>
           <w:rFonts w:ascii="Consolas" w:hAnsi="Consolas" w:cs="Consolas"/>
@@ -7833,7 +7397,6 @@
         </w:rPr>
         <w:t>org.springdoc</w:t>
       </w:r>
-      <w:proofErr w:type="spellEnd"/>
       <w:r>
         <w:rPr>
           <w:rFonts w:ascii="Consolas" w:hAnsi="Consolas" w:cs="Consolas"/>
@@ -7843,7 +7406,6 @@
         </w:rPr>
         <w:t>&lt;/</w:t>
       </w:r>
-      <w:proofErr w:type="spellStart"/>
       <w:r>
         <w:rPr>
           <w:rFonts w:ascii="Consolas" w:hAnsi="Consolas" w:cs="Consolas"/>
@@ -7853,7 +7415,6 @@
         </w:rPr>
         <w:t>groupId</w:t>
       </w:r>
-      <w:proofErr w:type="spellEnd"/>
       <w:r>
         <w:rPr>
           <w:rFonts w:ascii="Consolas" w:hAnsi="Consolas" w:cs="Consolas"/>
@@ -7896,7 +7457,6 @@
         </w:rPr>
         <w:t>&lt;</w:t>
       </w:r>
-      <w:proofErr w:type="spellStart"/>
       <w:r>
         <w:rPr>
           <w:rFonts w:ascii="Consolas" w:hAnsi="Consolas" w:cs="Consolas"/>
@@ -7906,7 +7466,6 @@
         </w:rPr>
         <w:t>artifactId</w:t>
       </w:r>
-      <w:proofErr w:type="spellEnd"/>
       <w:r>
         <w:rPr>
           <w:rFonts w:ascii="Consolas" w:hAnsi="Consolas" w:cs="Consolas"/>
@@ -7916,7 +7475,6 @@
         </w:rPr>
         <w:t>&gt;</w:t>
       </w:r>
-      <w:proofErr w:type="spellStart"/>
       <w:r>
         <w:rPr>
           <w:rFonts w:ascii="Consolas" w:hAnsi="Consolas" w:cs="Consolas"/>
@@ -7926,7 +7484,6 @@
         </w:rPr>
         <w:t>springdoc-openapi-ui</w:t>
       </w:r>
-      <w:proofErr w:type="spellEnd"/>
       <w:r>
         <w:rPr>
           <w:rFonts w:ascii="Consolas" w:hAnsi="Consolas" w:cs="Consolas"/>
@@ -7936,7 +7493,6 @@
         </w:rPr>
         <w:t>&lt;/</w:t>
       </w:r>
-      <w:proofErr w:type="spellStart"/>
       <w:r>
         <w:rPr>
           <w:rFonts w:ascii="Consolas" w:hAnsi="Consolas" w:cs="Consolas"/>
@@ -7946,7 +7502,6 @@
         </w:rPr>
         <w:t>artifactId</w:t>
       </w:r>
-      <w:proofErr w:type="spellEnd"/>
       <w:r>
         <w:rPr>
           <w:rFonts w:ascii="Consolas" w:hAnsi="Consolas" w:cs="Consolas"/>
@@ -8254,23 +7809,7 @@
           <w:sz w:val="28"/>
           <w:szCs w:val="28"/>
         </w:rPr>
-        <w:t xml:space="preserve">Create a rest API which in which accept the 2 numbers and the operation(+,-,*,/) for the user and return the output to the </w:t>
-      </w:r>
-      <w:proofErr w:type="spellStart"/>
-      <w:r>
-        <w:rPr>
-          <w:sz w:val="28"/>
-          <w:szCs w:val="28"/>
-        </w:rPr>
-        <w:t>clinet</w:t>
-      </w:r>
-      <w:proofErr w:type="spellEnd"/>
-      <w:r>
-        <w:rPr>
-          <w:sz w:val="28"/>
-          <w:szCs w:val="28"/>
-        </w:rPr>
-        <w:t>.</w:t>
+        <w:t>Create a rest API which in which accept the 2 numbers and the operation(+,-,*,/) for the user and return the output to the clinet.</w:t>
       </w:r>
     </w:p>
     <w:p>
@@ -8569,23 +8108,7 @@
           <w:sz w:val="28"/>
           <w:szCs w:val="28"/>
         </w:rPr>
-        <w:t xml:space="preserve">These tools are </w:t>
-      </w:r>
-      <w:proofErr w:type="spellStart"/>
-      <w:r>
-        <w:rPr>
-          <w:sz w:val="28"/>
-          <w:szCs w:val="28"/>
-        </w:rPr>
-        <w:t>use</w:t>
-      </w:r>
-      <w:proofErr w:type="spellEnd"/>
-      <w:r>
-        <w:rPr>
-          <w:sz w:val="28"/>
-          <w:szCs w:val="28"/>
-        </w:rPr>
-        <w:t xml:space="preserve"> to connect with databases and also use to perform Db operation more efficiently.</w:t>
+        <w:t>These tools are use to connect with databases and also use to perform Db operation more efficiently.</w:t>
       </w:r>
       <w:r>
         <w:rPr>
@@ -8859,23 +8382,7 @@
           <w:sz w:val="28"/>
           <w:szCs w:val="28"/>
         </w:rPr>
-        <w:t>Driver Jar (</w:t>
-      </w:r>
-      <w:proofErr w:type="spellStart"/>
-      <w:r>
-        <w:rPr>
-          <w:sz w:val="28"/>
-          <w:szCs w:val="28"/>
-        </w:rPr>
-        <w:t>MySql</w:t>
-      </w:r>
-      <w:proofErr w:type="spellEnd"/>
-      <w:r>
-        <w:rPr>
-          <w:sz w:val="28"/>
-          <w:szCs w:val="28"/>
-        </w:rPr>
-        <w:t xml:space="preserve"> Connector)</w:t>
+        <w:t>Driver Jar (MySql Connector)</w:t>
       </w:r>
     </w:p>
     <w:p>
@@ -8980,39 +8487,7 @@
           <w:sz w:val="28"/>
           <w:szCs w:val="28"/>
         </w:rPr>
-        <w:t xml:space="preserve">You can add a configurations into </w:t>
-      </w:r>
-      <w:proofErr w:type="spellStart"/>
-      <w:r>
-        <w:rPr>
-          <w:sz w:val="28"/>
-          <w:szCs w:val="28"/>
-        </w:rPr>
-        <w:t>application.properties</w:t>
-      </w:r>
-      <w:proofErr w:type="spellEnd"/>
-      <w:r>
-        <w:rPr>
-          <w:sz w:val="28"/>
-          <w:szCs w:val="28"/>
-        </w:rPr>
-        <w:t xml:space="preserve"> file present inside the </w:t>
-      </w:r>
-      <w:proofErr w:type="spellStart"/>
-      <w:r>
-        <w:rPr>
-          <w:sz w:val="28"/>
-          <w:szCs w:val="28"/>
-        </w:rPr>
-        <w:t>src</w:t>
-      </w:r>
-      <w:proofErr w:type="spellEnd"/>
-      <w:r>
-        <w:rPr>
-          <w:sz w:val="28"/>
-          <w:szCs w:val="28"/>
-        </w:rPr>
-        <w:t>/main/resource</w:t>
+        <w:t>You can add a configurations into application.properties file present inside the src/main/resource</w:t>
       </w:r>
       <w:r>
         <w:rPr>
@@ -9262,25 +8737,14 @@
         </w:rPr>
         <w:t xml:space="preserve">API: </w:t>
       </w:r>
-      <w:proofErr w:type="spellStart"/>
-      <w:r>
-        <w:rPr>
-          <w:b/>
-          <w:bCs/>
-          <w:sz w:val="28"/>
-          <w:szCs w:val="28"/>
-        </w:rPr>
-        <w:t>JPARepository</w:t>
-      </w:r>
-      <w:proofErr w:type="spellEnd"/>
-      <w:r>
-        <w:rPr>
-          <w:b/>
-          <w:bCs/>
-          <w:sz w:val="28"/>
-          <w:szCs w:val="28"/>
-        </w:rPr>
-        <w:t xml:space="preserve"> interface</w:t>
+      <w:r>
+        <w:rPr>
+          <w:b/>
+          <w:bCs/>
+          <w:sz w:val="28"/>
+          <w:szCs w:val="28"/>
+        </w:rPr>
+        <w:t>JPARepository interface</w:t>
       </w:r>
       <w:r>
         <w:rPr>
@@ -9359,17 +8823,8 @@
           <w:sz w:val="28"/>
           <w:szCs w:val="28"/>
         </w:rPr>
-        <w:t xml:space="preserve">Steps to create </w:t>
-      </w:r>
-      <w:proofErr w:type="spellStart"/>
-      <w:r>
-        <w:rPr>
-          <w:sz w:val="28"/>
-          <w:szCs w:val="28"/>
-        </w:rPr>
-        <w:t>JpaRepository</w:t>
-      </w:r>
-      <w:proofErr w:type="spellEnd"/>
+        <w:t>Steps to create JpaRepository</w:t>
+      </w:r>
     </w:p>
     <w:p>
       <w:pPr>
@@ -9391,23 +8846,7 @@
           <w:sz w:val="28"/>
           <w:szCs w:val="28"/>
         </w:rPr>
-        <w:t xml:space="preserve">Create and Interface and extends the </w:t>
-      </w:r>
-      <w:proofErr w:type="spellStart"/>
-      <w:r>
-        <w:rPr>
-          <w:sz w:val="28"/>
-          <w:szCs w:val="28"/>
-        </w:rPr>
-        <w:t>JapRepository</w:t>
-      </w:r>
-      <w:proofErr w:type="spellEnd"/>
-      <w:r>
-        <w:rPr>
-          <w:sz w:val="28"/>
-          <w:szCs w:val="28"/>
-        </w:rPr>
-        <w:t xml:space="preserve"> Interface on it.</w:t>
+        <w:t>Create and Interface and extends the JapRepository Interface on it.</w:t>
       </w:r>
     </w:p>
     <w:p>
@@ -9448,22 +8887,13 @@
           <w:u w:val="single"/>
         </w:rPr>
       </w:pPr>
-      <w:proofErr w:type="spellStart"/>
       <w:r>
         <w:rPr>
           <w:sz w:val="28"/>
           <w:szCs w:val="28"/>
         </w:rPr>
         <w:lastRenderedPageBreak/>
-        <w:t>JpaRepository</w:t>
-      </w:r>
-      <w:proofErr w:type="spellEnd"/>
-      <w:r>
-        <w:rPr>
-          <w:sz w:val="28"/>
-          <w:szCs w:val="28"/>
-        </w:rPr>
-        <w:t xml:space="preserve"> Interface has multiple methods to perform CURD</w:t>
+        <w:t>JpaRepository Interface has multiple methods to perform CURD</w:t>
       </w:r>
       <w:r>
         <w:rPr>
@@ -9500,23 +8930,7 @@
           <w:sz w:val="28"/>
           <w:szCs w:val="28"/>
         </w:rPr>
-        <w:t xml:space="preserve">You have to specify the Entity class and the Primary key of it while creating </w:t>
-      </w:r>
-      <w:proofErr w:type="spellStart"/>
-      <w:r>
-        <w:rPr>
-          <w:sz w:val="28"/>
-          <w:szCs w:val="28"/>
-        </w:rPr>
-        <w:t>JpaRepository</w:t>
-      </w:r>
-      <w:proofErr w:type="spellEnd"/>
-      <w:r>
-        <w:rPr>
-          <w:sz w:val="28"/>
-          <w:szCs w:val="28"/>
-        </w:rPr>
-        <w:t>.</w:t>
+        <w:t>You have to specify the Entity class and the Primary key of it while creating JpaRepository.</w:t>
       </w:r>
     </w:p>
     <w:p>
@@ -9699,23 +9113,7 @@
           <w:sz w:val="28"/>
           <w:szCs w:val="28"/>
         </w:rPr>
-        <w:t xml:space="preserve">This queries are independent to the database, so the changes happened in the table will not </w:t>
-      </w:r>
-      <w:proofErr w:type="spellStart"/>
-      <w:r>
-        <w:rPr>
-          <w:sz w:val="28"/>
-          <w:szCs w:val="28"/>
-        </w:rPr>
-        <w:t>effect you</w:t>
-      </w:r>
-      <w:proofErr w:type="spellEnd"/>
-      <w:r>
-        <w:rPr>
-          <w:sz w:val="28"/>
-          <w:szCs w:val="28"/>
-        </w:rPr>
-        <w:t xml:space="preserve"> queries</w:t>
+        <w:t>This queries are independent to the database, so the changes happened in the table will not effect you queries</w:t>
       </w:r>
       <w:r>
         <w:rPr>
@@ -9949,23 +9347,7 @@
           <w:sz w:val="28"/>
           <w:szCs w:val="28"/>
         </w:rPr>
-        <w:t xml:space="preserve">If query is SQL type then set the a native query </w:t>
-      </w:r>
-      <w:proofErr w:type="spellStart"/>
-      <w:r>
-        <w:rPr>
-          <w:sz w:val="28"/>
-          <w:szCs w:val="28"/>
-        </w:rPr>
-        <w:t>falg</w:t>
-      </w:r>
-      <w:proofErr w:type="spellEnd"/>
-      <w:r>
-        <w:rPr>
-          <w:sz w:val="28"/>
-          <w:szCs w:val="28"/>
-        </w:rPr>
-        <w:t xml:space="preserve">. </w:t>
+        <w:t xml:space="preserve">If query is SQL type then set the a native query falg. </w:t>
       </w:r>
     </w:p>
     <w:p>
@@ -10372,21 +9754,12 @@
           <w:szCs w:val="28"/>
         </w:rPr>
       </w:pPr>
-      <w:proofErr w:type="spellStart"/>
-      <w:r>
-        <w:rPr>
-          <w:sz w:val="28"/>
-          <w:szCs w:val="28"/>
-        </w:rPr>
-        <w:t>Pid</w:t>
-      </w:r>
-      <w:proofErr w:type="spellEnd"/>
-      <w:r>
-        <w:rPr>
-          <w:sz w:val="28"/>
-          <w:szCs w:val="28"/>
-        </w:rPr>
-        <w:t xml:space="preserve"> (pk), name, price, quantity</w:t>
+      <w:r>
+        <w:rPr>
+          <w:sz w:val="28"/>
+          <w:szCs w:val="28"/>
+        </w:rPr>
+        <w:t>Pid (pk), name, price, quantity</w:t>
       </w:r>
     </w:p>
     <w:p>
@@ -10581,22 +9954,7 @@
           <w:szCs w:val="28"/>
         </w:rPr>
         <w:tab/>
-      </w:r>
-      <w:proofErr w:type="spellStart"/>
-      <w:r>
-        <w:rPr>
-          <w:sz w:val="28"/>
-          <w:szCs w:val="28"/>
-        </w:rPr>
-        <w:t>billingDetails</w:t>
-      </w:r>
-      <w:proofErr w:type="spellEnd"/>
-      <w:r>
-        <w:rPr>
-          <w:sz w:val="28"/>
-          <w:szCs w:val="28"/>
-        </w:rPr>
-        <w:t>: {</w:t>
+        <w:t>billingDetails: {</w:t>
       </w:r>
     </w:p>
     <w:p>
@@ -10635,23 +9993,7 @@
           <w:szCs w:val="28"/>
         </w:rPr>
         <w:tab/>
-        <w:t>“</w:t>
-      </w:r>
-      <w:proofErr w:type="spellStart"/>
-      <w:r>
-        <w:rPr>
-          <w:sz w:val="28"/>
-          <w:szCs w:val="28"/>
-        </w:rPr>
-        <w:t>totalPrice</w:t>
-      </w:r>
-      <w:proofErr w:type="spellEnd"/>
-      <w:r>
-        <w:rPr>
-          <w:sz w:val="28"/>
-          <w:szCs w:val="28"/>
-        </w:rPr>
-        <w:t>”:”” // addition of all product total</w:t>
+        <w:t>“totalPrice”:”” // addition of all product total</w:t>
       </w:r>
     </w:p>
     <w:p>
@@ -10775,23 +10117,7 @@
           <w:szCs w:val="28"/>
         </w:rPr>
         <w:tab/>
-        <w:t>“</w:t>
-      </w:r>
-      <w:proofErr w:type="spellStart"/>
-      <w:r>
-        <w:rPr>
-          <w:sz w:val="28"/>
-          <w:szCs w:val="28"/>
-        </w:rPr>
-        <w:t>payableAmount</w:t>
-      </w:r>
-      <w:proofErr w:type="spellEnd"/>
-      <w:r>
-        <w:rPr>
-          <w:sz w:val="28"/>
-          <w:szCs w:val="28"/>
-        </w:rPr>
-        <w:t>”: “” // addition of above 3 fields</w:t>
+        <w:t>“payableAmount”: “” // addition of above 3 fields</w:t>
       </w:r>
     </w:p>
     <w:p>

</xml_diff>

<commit_message>
Spring Boot OneToMany and ManyToOne
Spring Boot OneToMany and ManyToOne
</commit_message>
<xml_diff>
--- a/docs/SpringBoot.docx
+++ b/docs/SpringBoot.docx
@@ -50,7 +50,25 @@
           <w:sz w:val="20"/>
           <w:szCs w:val="20"/>
         </w:rPr>
-        <w:t>Spring Boot is a java based framework.</w:t>
+        <w:t xml:space="preserve">Spring Boot is a </w:t>
+      </w:r>
+      <w:proofErr w:type="gramStart"/>
+      <w:r>
+        <w:rPr>
+          <w:bCs/>
+          <w:sz w:val="20"/>
+          <w:szCs w:val="20"/>
+        </w:rPr>
+        <w:t>java based</w:t>
+      </w:r>
+      <w:proofErr w:type="gramEnd"/>
+      <w:r>
+        <w:rPr>
+          <w:bCs/>
+          <w:sz w:val="20"/>
+          <w:szCs w:val="20"/>
+        </w:rPr>
+        <w:t xml:space="preserve"> framework.</w:t>
       </w:r>
     </w:p>
     <w:p>
@@ -72,7 +90,25 @@
           <w:sz w:val="20"/>
           <w:szCs w:val="20"/>
         </w:rPr>
-        <w:t>Spring boot is use for a faster development and also it reduce the development efforts.</w:t>
+        <w:t xml:space="preserve">Spring boot is use for a faster development and also it </w:t>
+      </w:r>
+      <w:proofErr w:type="gramStart"/>
+      <w:r>
+        <w:rPr>
+          <w:bCs/>
+          <w:sz w:val="20"/>
+          <w:szCs w:val="20"/>
+        </w:rPr>
+        <w:t>reduce</w:t>
+      </w:r>
+      <w:proofErr w:type="gramEnd"/>
+      <w:r>
+        <w:rPr>
+          <w:bCs/>
+          <w:sz w:val="20"/>
+          <w:szCs w:val="20"/>
+        </w:rPr>
+        <w:t xml:space="preserve"> the development efforts.</w:t>
       </w:r>
     </w:p>
     <w:p>
@@ -94,7 +130,25 @@
           <w:sz w:val="20"/>
           <w:szCs w:val="20"/>
         </w:rPr>
-        <w:t>Using a Spring Boot you can create a production ready application.</w:t>
+        <w:t xml:space="preserve">Using a Spring </w:t>
+      </w:r>
+      <w:proofErr w:type="gramStart"/>
+      <w:r>
+        <w:rPr>
+          <w:bCs/>
+          <w:sz w:val="20"/>
+          <w:szCs w:val="20"/>
+        </w:rPr>
+        <w:t>Boot</w:t>
+      </w:r>
+      <w:proofErr w:type="gramEnd"/>
+      <w:r>
+        <w:rPr>
+          <w:bCs/>
+          <w:sz w:val="20"/>
+          <w:szCs w:val="20"/>
+        </w:rPr>
+        <w:t xml:space="preserve"> you can create a production ready application.</w:t>
       </w:r>
     </w:p>
     <w:p>
@@ -204,7 +258,25 @@
           <w:sz w:val="20"/>
           <w:szCs w:val="20"/>
         </w:rPr>
-        <w:t>Spring framework is divided into multiple module. You can use a module as per you project requirement.</w:t>
+        <w:t xml:space="preserve">Spring framework is divided into multiple </w:t>
+      </w:r>
+      <w:proofErr w:type="gramStart"/>
+      <w:r>
+        <w:rPr>
+          <w:bCs/>
+          <w:sz w:val="20"/>
+          <w:szCs w:val="20"/>
+        </w:rPr>
+        <w:t>module</w:t>
+      </w:r>
+      <w:proofErr w:type="gramEnd"/>
+      <w:r>
+        <w:rPr>
+          <w:bCs/>
+          <w:sz w:val="20"/>
+          <w:szCs w:val="20"/>
+        </w:rPr>
+        <w:t>. You can use a module as per you project requirement.</w:t>
       </w:r>
     </w:p>
     <w:p>
@@ -882,7 +954,25 @@
           <w:sz w:val="20"/>
           <w:szCs w:val="20"/>
         </w:rPr>
-        <w:t>Is a web application which is use to create a spring boot project. Using this you can create a spring project which will be downloaded as a zip file.</w:t>
+        <w:t xml:space="preserve">Is a web application which is </w:t>
+      </w:r>
+      <w:proofErr w:type="spellStart"/>
+      <w:r>
+        <w:rPr>
+          <w:bCs/>
+          <w:sz w:val="20"/>
+          <w:szCs w:val="20"/>
+        </w:rPr>
+        <w:t>use</w:t>
+      </w:r>
+      <w:proofErr w:type="spellEnd"/>
+      <w:r>
+        <w:rPr>
+          <w:bCs/>
+          <w:sz w:val="20"/>
+          <w:szCs w:val="20"/>
+        </w:rPr>
+        <w:t xml:space="preserve"> to create a spring boot project. Using this you can create a spring project which will be downloaded as a zip file.</w:t>
       </w:r>
     </w:p>
     <w:p>
@@ -1563,9 +1653,11 @@
           <w:numId w:val="5"/>
         </w:numPr>
       </w:pPr>
+      <w:proofErr w:type="spellStart"/>
       <w:r>
         <w:t>Autowire</w:t>
       </w:r>
+      <w:proofErr w:type="spellEnd"/>
     </w:p>
     <w:p>
       <w:pPr>
@@ -1687,7 +1779,15 @@
         </w:numPr>
       </w:pPr>
       <w:r>
-        <w:t>This configuration will be perform by spring boot internally by looking into the dependencies added inside the project.</w:t>
+        <w:t xml:space="preserve">This configuration will be </w:t>
+      </w:r>
+      <w:proofErr w:type="gramStart"/>
+      <w:r>
+        <w:t>perform</w:t>
+      </w:r>
+      <w:proofErr w:type="gramEnd"/>
+      <w:r>
+        <w:t xml:space="preserve"> by spring boot internally by looking into the dependencies added inside the project.</w:t>
       </w:r>
     </w:p>
     <w:p>
@@ -1758,7 +1858,17 @@
         </w:numPr>
       </w:pPr>
       <w:r>
-        <w:t>Spring bean classes are the java classes for which spring will create a object and also manages the java objects.</w:t>
+        <w:t xml:space="preserve">Spring bean classes are the java classes for which spring will create </w:t>
+      </w:r>
+      <w:proofErr w:type="spellStart"/>
+      <w:proofErr w:type="gramStart"/>
+      <w:r>
+        <w:t>a</w:t>
+      </w:r>
+      <w:proofErr w:type="spellEnd"/>
+      <w:proofErr w:type="gramEnd"/>
+      <w:r>
+        <w:t xml:space="preserve"> object and also manages the java objects.</w:t>
       </w:r>
     </w:p>
     <w:p>
@@ -1943,7 +2053,15 @@
         </w:rPr>
       </w:pPr>
       <w:r>
-        <w:t>This Dependency Injection can be automated by autowire process.</w:t>
+        <w:t xml:space="preserve">This Dependency Injection can be automated by </w:t>
+      </w:r>
+      <w:proofErr w:type="spellStart"/>
+      <w:r>
+        <w:t>autowire</w:t>
+      </w:r>
+      <w:proofErr w:type="spellEnd"/>
+      <w:r>
+        <w:t xml:space="preserve"> process.</w:t>
       </w:r>
     </w:p>
     <w:p>
@@ -1960,7 +2078,15 @@
         </w:rPr>
       </w:pPr>
       <w:r>
-        <w:t>@Autowire: it is a process in which spring will identify the dependency and inject those object into the java class internally</w:t>
+        <w:t xml:space="preserve">@Autowire: it is a process in which spring will identify the dependency and inject </w:t>
+      </w:r>
+      <w:proofErr w:type="gramStart"/>
+      <w:r>
+        <w:t>those object</w:t>
+      </w:r>
+      <w:proofErr w:type="gramEnd"/>
+      <w:r>
+        <w:t xml:space="preserve"> into the java class internally</w:t>
       </w:r>
       <w:r>
         <w:t xml:space="preserve"> (To make dependency injection process internally/automatically)</w:t>
@@ -2053,7 +2179,17 @@
         </w:numPr>
       </w:pPr>
       <w:r>
-        <w:t>It will also provides the object whenever required.</w:t>
+        <w:t xml:space="preserve">It will also </w:t>
+      </w:r>
+      <w:proofErr w:type="spellStart"/>
+      <w:proofErr w:type="gramStart"/>
+      <w:r>
+        <w:t>provides</w:t>
+      </w:r>
+      <w:proofErr w:type="spellEnd"/>
+      <w:proofErr w:type="gramEnd"/>
+      <w:r>
+        <w:t xml:space="preserve"> the object whenever required.</w:t>
       </w:r>
       <w:r>
         <w:t xml:space="preserve"> </w:t>
@@ -2092,7 +2228,15 @@
         </w:numPr>
       </w:pPr>
       <w:r>
-        <w:t>You can control how many object to be created and when to create object of bean classes</w:t>
+        <w:t xml:space="preserve">You can control how many </w:t>
+      </w:r>
+      <w:proofErr w:type="gramStart"/>
+      <w:r>
+        <w:t>object</w:t>
+      </w:r>
+      <w:proofErr w:type="gramEnd"/>
+      <w:r>
+        <w:t xml:space="preserve"> to be created and when to create object of bean classes</w:t>
       </w:r>
       <w:r>
         <w:t>.</w:t>
@@ -2107,7 +2251,15 @@
         </w:numPr>
       </w:pPr>
       <w:r>
-        <w:t>There are different scope of the bean</w:t>
+        <w:t xml:space="preserve">There </w:t>
+      </w:r>
+      <w:proofErr w:type="gramStart"/>
+      <w:r>
+        <w:t>are</w:t>
+      </w:r>
+      <w:proofErr w:type="gramEnd"/>
+      <w:r>
+        <w:t xml:space="preserve"> different scope of the bean</w:t>
       </w:r>
     </w:p>
     <w:p>
@@ -2167,7 +2319,15 @@
         </w:numPr>
       </w:pPr>
       <w:r>
-        <w:t>There will be multiple object created for every request</w:t>
+        <w:t xml:space="preserve">There will be multiple </w:t>
+      </w:r>
+      <w:proofErr w:type="gramStart"/>
+      <w:r>
+        <w:t>object</w:t>
+      </w:r>
+      <w:proofErr w:type="gramEnd"/>
+      <w:r>
+        <w:t xml:space="preserve"> created for every request</w:t>
       </w:r>
     </w:p>
     <w:p>
@@ -2191,8 +2351,13 @@
         </w:numPr>
       </w:pPr>
       <w:r>
-        <w:t>There will be separate object created for every HttpRequest</w:t>
-      </w:r>
+        <w:t xml:space="preserve">There will be separate object created for every </w:t>
+      </w:r>
+      <w:proofErr w:type="spellStart"/>
+      <w:r>
+        <w:t>HttpRequest</w:t>
+      </w:r>
+      <w:proofErr w:type="spellEnd"/>
     </w:p>
     <w:p>
       <w:pPr>
@@ -2215,7 +2380,15 @@
         </w:numPr>
       </w:pPr>
       <w:r>
-        <w:t>There will separate object created for a session (HttpSession)</w:t>
+        <w:t>There will separate object created for a session (</w:t>
+      </w:r>
+      <w:proofErr w:type="spellStart"/>
+      <w:r>
+        <w:t>HttpSession</w:t>
+      </w:r>
+      <w:proofErr w:type="spellEnd"/>
+      <w:r>
+        <w:t>)</w:t>
       </w:r>
     </w:p>
     <w:p>
@@ -2226,12 +2399,14 @@
           <w:numId w:val="26"/>
         </w:numPr>
       </w:pPr>
+      <w:proofErr w:type="spellStart"/>
       <w:r>
         <w:t>G</w:t>
       </w:r>
       <w:r>
         <w:t>loablesession</w:t>
       </w:r>
+      <w:proofErr w:type="spellEnd"/>
     </w:p>
     <w:p>
       <w:pPr>
@@ -2346,7 +2521,15 @@
         </w:rPr>
       </w:pPr>
       <w:r>
-        <w:t>The Objects of the java classes can be created manually and then those object can be assign to spring to for management.</w:t>
+        <w:t xml:space="preserve">The Objects of the java classes can be created manually and then </w:t>
+      </w:r>
+      <w:proofErr w:type="gramStart"/>
+      <w:r>
+        <w:t>those object</w:t>
+      </w:r>
+      <w:proofErr w:type="gramEnd"/>
+      <w:r>
+        <w:t xml:space="preserve"> can be assign to spring to for management.</w:t>
       </w:r>
     </w:p>
     <w:p>
@@ -2444,6 +2627,7 @@
         </w:rPr>
         <w:t xml:space="preserve"> </w:t>
       </w:r>
+      <w:proofErr w:type="spellStart"/>
       <w:r>
         <w:rPr>
           <w:rFonts w:ascii="Consolas" w:hAnsi="Consolas" w:cs="Consolas"/>
@@ -2454,6 +2638,7 @@
         </w:rPr>
         <w:t>DbSetup</w:t>
       </w:r>
+      <w:proofErr w:type="spellEnd"/>
       <w:r>
         <w:rPr>
           <w:rFonts w:ascii="Consolas" w:hAnsi="Consolas" w:cs="Consolas"/>
@@ -2461,7 +2646,38 @@
           <w:sz w:val="28"/>
           <w:szCs w:val="28"/>
         </w:rPr>
-        <w:t xml:space="preserve"> getDbSetupObject() {</w:t>
+        <w:t xml:space="preserve"> </w:t>
+      </w:r>
+      <w:proofErr w:type="spellStart"/>
+      <w:proofErr w:type="gramStart"/>
+      <w:r>
+        <w:rPr>
+          <w:rFonts w:ascii="Consolas" w:hAnsi="Consolas" w:cs="Consolas"/>
+          <w:color w:val="000000"/>
+          <w:sz w:val="28"/>
+          <w:szCs w:val="28"/>
+        </w:rPr>
+        <w:t>getDbSetupObject</w:t>
+      </w:r>
+      <w:proofErr w:type="spellEnd"/>
+      <w:r>
+        <w:rPr>
+          <w:rFonts w:ascii="Consolas" w:hAnsi="Consolas" w:cs="Consolas"/>
+          <w:color w:val="000000"/>
+          <w:sz w:val="28"/>
+          <w:szCs w:val="28"/>
+        </w:rPr>
+        <w:t>(</w:t>
+      </w:r>
+      <w:proofErr w:type="gramEnd"/>
+      <w:r>
+        <w:rPr>
+          <w:rFonts w:ascii="Consolas" w:hAnsi="Consolas" w:cs="Consolas"/>
+          <w:color w:val="000000"/>
+          <w:sz w:val="28"/>
+          <w:szCs w:val="28"/>
+        </w:rPr>
+        <w:t>) {</w:t>
       </w:r>
     </w:p>
     <w:p>
@@ -2486,6 +2702,7 @@
         </w:rPr>
         <w:tab/>
       </w:r>
+      <w:proofErr w:type="spellStart"/>
       <w:r>
         <w:rPr>
           <w:rFonts w:ascii="Consolas" w:hAnsi="Consolas" w:cs="Consolas"/>
@@ -2496,6 +2713,7 @@
         </w:rPr>
         <w:t>DbSetup</w:t>
       </w:r>
+      <w:proofErr w:type="spellEnd"/>
       <w:r>
         <w:rPr>
           <w:rFonts w:ascii="Consolas" w:hAnsi="Consolas" w:cs="Consolas"/>
@@ -2543,6 +2761,8 @@
         </w:rPr>
         <w:t xml:space="preserve"> </w:t>
       </w:r>
+      <w:proofErr w:type="spellStart"/>
+      <w:proofErr w:type="gramStart"/>
       <w:r>
         <w:rPr>
           <w:rFonts w:ascii="Consolas" w:hAnsi="Consolas" w:cs="Consolas"/>
@@ -2553,6 +2773,7 @@
         </w:rPr>
         <w:t>DbSetup</w:t>
       </w:r>
+      <w:proofErr w:type="spellEnd"/>
       <w:r>
         <w:rPr>
           <w:rFonts w:ascii="Consolas" w:hAnsi="Consolas" w:cs="Consolas"/>
@@ -2560,7 +2781,17 @@
           <w:sz w:val="28"/>
           <w:szCs w:val="28"/>
         </w:rPr>
-        <w:t>();</w:t>
+        <w:t>(</w:t>
+      </w:r>
+      <w:proofErr w:type="gramEnd"/>
+      <w:r>
+        <w:rPr>
+          <w:rFonts w:ascii="Consolas" w:hAnsi="Consolas" w:cs="Consolas"/>
+          <w:color w:val="000000"/>
+          <w:sz w:val="28"/>
+          <w:szCs w:val="28"/>
+        </w:rPr>
+        <w:t>);</w:t>
       </w:r>
     </w:p>
     <w:p>
@@ -2585,6 +2816,8 @@
         </w:rPr>
         <w:tab/>
       </w:r>
+      <w:proofErr w:type="spellStart"/>
+      <w:proofErr w:type="gramStart"/>
       <w:r>
         <w:rPr>
           <w:rFonts w:ascii="Consolas" w:hAnsi="Consolas" w:cs="Consolas"/>
@@ -2601,7 +2834,18 @@
           <w:sz w:val="28"/>
           <w:szCs w:val="28"/>
         </w:rPr>
-        <w:t>.setDBConnection();</w:t>
+        <w:t>.setDBConnection</w:t>
+      </w:r>
+      <w:proofErr w:type="spellEnd"/>
+      <w:proofErr w:type="gramEnd"/>
+      <w:r>
+        <w:rPr>
+          <w:rFonts w:ascii="Consolas" w:hAnsi="Consolas" w:cs="Consolas"/>
+          <w:color w:val="000000"/>
+          <w:sz w:val="28"/>
+          <w:szCs w:val="28"/>
+        </w:rPr>
+        <w:t>();</w:t>
       </w:r>
     </w:p>
     <w:p>
@@ -2928,7 +3172,23 @@
           <w:sz w:val="28"/>
           <w:szCs w:val="28"/>
         </w:rPr>
-        <w:t xml:space="preserve">JSON can be represented in 2 form </w:t>
+        <w:t xml:space="preserve">JSON can be represented in 2 </w:t>
+      </w:r>
+      <w:proofErr w:type="gramStart"/>
+      <w:r>
+        <w:rPr>
+          <w:sz w:val="28"/>
+          <w:szCs w:val="28"/>
+        </w:rPr>
+        <w:t>form</w:t>
+      </w:r>
+      <w:proofErr w:type="gramEnd"/>
+      <w:r>
+        <w:rPr>
+          <w:sz w:val="28"/>
+          <w:szCs w:val="28"/>
+        </w:rPr>
+        <w:t xml:space="preserve"> </w:t>
       </w:r>
     </w:p>
     <w:p>
@@ -3270,12 +3530,21 @@
           <w:szCs w:val="28"/>
         </w:rPr>
       </w:pPr>
-      <w:r>
-        <w:rPr>
-          <w:sz w:val="28"/>
-          <w:szCs w:val="28"/>
-        </w:rPr>
-        <w:t xml:space="preserve">[  value1, value2, … ]  </w:t>
+      <w:proofErr w:type="gramStart"/>
+      <w:r>
+        <w:rPr>
+          <w:sz w:val="28"/>
+          <w:szCs w:val="28"/>
+        </w:rPr>
+        <w:t>[  value</w:t>
+      </w:r>
+      <w:proofErr w:type="gramEnd"/>
+      <w:r>
+        <w:rPr>
+          <w:sz w:val="28"/>
+          <w:szCs w:val="28"/>
+        </w:rPr>
+        <w:t xml:space="preserve">1, value2, … ]  </w:t>
       </w:r>
     </w:p>
     <w:p>
@@ -3338,8 +3607,16 @@
           <w:szCs w:val="28"/>
         </w:rPr>
         <w:tab/>
+      </w:r>
+      <w:proofErr w:type="spellStart"/>
+      <w:r>
+        <w:rPr>
+          <w:sz w:val="28"/>
+          <w:szCs w:val="28"/>
+        </w:rPr>
         <w:t>Key:value</w:t>
       </w:r>
+      <w:proofErr w:type="spellEnd"/>
     </w:p>
     <w:p>
       <w:pPr>
@@ -3390,8 +3667,16 @@
           <w:szCs w:val="28"/>
         </w:rPr>
         <w:tab/>
+      </w:r>
+      <w:proofErr w:type="spellStart"/>
+      <w:r>
+        <w:rPr>
+          <w:sz w:val="28"/>
+          <w:szCs w:val="28"/>
+        </w:rPr>
         <w:t>Key:value</w:t>
       </w:r>
+      <w:proofErr w:type="spellEnd"/>
     </w:p>
     <w:p>
       <w:pPr>
@@ -3540,7 +3825,23 @@
           <w:sz w:val="28"/>
           <w:szCs w:val="28"/>
         </w:rPr>
-        <w:t xml:space="preserve"> “Abc”,</w:t>
+        <w:t xml:space="preserve"> “</w:t>
+      </w:r>
+      <w:proofErr w:type="spellStart"/>
+      <w:r>
+        <w:rPr>
+          <w:sz w:val="28"/>
+          <w:szCs w:val="28"/>
+        </w:rPr>
+        <w:t>Abc</w:t>
+      </w:r>
+      <w:proofErr w:type="spellEnd"/>
+      <w:r>
+        <w:rPr>
+          <w:sz w:val="28"/>
+          <w:szCs w:val="28"/>
+        </w:rPr>
+        <w:t>”,</w:t>
       </w:r>
     </w:p>
     <w:p>
@@ -3564,7 +3865,48 @@
           <w:szCs w:val="28"/>
         </w:rPr>
         <w:tab/>
-        <w:t>“nickName”:”Abc”,</w:t>
+        <w:t>“</w:t>
+      </w:r>
+      <w:proofErr w:type="spellStart"/>
+      <w:r>
+        <w:rPr>
+          <w:sz w:val="28"/>
+          <w:szCs w:val="28"/>
+        </w:rPr>
+        <w:t>nickName</w:t>
+      </w:r>
+      <w:proofErr w:type="spellEnd"/>
+      <w:r>
+        <w:rPr>
+          <w:sz w:val="28"/>
+          <w:szCs w:val="28"/>
+        </w:rPr>
+        <w:t>”</w:t>
+      </w:r>
+      <w:proofErr w:type="gramStart"/>
+      <w:r>
+        <w:rPr>
+          <w:sz w:val="28"/>
+          <w:szCs w:val="28"/>
+        </w:rPr>
+        <w:t>:”</w:t>
+      </w:r>
+      <w:proofErr w:type="spellStart"/>
+      <w:r>
+        <w:rPr>
+          <w:sz w:val="28"/>
+          <w:szCs w:val="28"/>
+        </w:rPr>
+        <w:t>Abc</w:t>
+      </w:r>
+      <w:proofErr w:type="spellEnd"/>
+      <w:proofErr w:type="gramEnd"/>
+      <w:r>
+        <w:rPr>
+          <w:sz w:val="28"/>
+          <w:szCs w:val="28"/>
+        </w:rPr>
+        <w:t>”,</w:t>
       </w:r>
     </w:p>
     <w:p>
@@ -3715,7 +4057,23 @@
           <w:szCs w:val="28"/>
         </w:rPr>
         <w:tab/>
-        <w:t>“isCurrentEmp”: true</w:t>
+        <w:t>“</w:t>
+      </w:r>
+      <w:proofErr w:type="spellStart"/>
+      <w:r>
+        <w:rPr>
+          <w:sz w:val="28"/>
+          <w:szCs w:val="28"/>
+        </w:rPr>
+        <w:t>isCurrentEmp</w:t>
+      </w:r>
+      <w:proofErr w:type="spellEnd"/>
+      <w:r>
+        <w:rPr>
+          <w:sz w:val="28"/>
+          <w:szCs w:val="28"/>
+        </w:rPr>
+        <w:t>”: true</w:t>
       </w:r>
     </w:p>
     <w:p>
@@ -3829,7 +4187,55 @@
           <w:szCs w:val="28"/>
         </w:rPr>
         <w:tab/>
-        <w:t>[“Abc”, “Xyz”, “Pqr”]</w:t>
+        <w:t>[“</w:t>
+      </w:r>
+      <w:proofErr w:type="spellStart"/>
+      <w:r>
+        <w:rPr>
+          <w:sz w:val="28"/>
+          <w:szCs w:val="28"/>
+        </w:rPr>
+        <w:t>Abc</w:t>
+      </w:r>
+      <w:proofErr w:type="spellEnd"/>
+      <w:r>
+        <w:rPr>
+          <w:sz w:val="28"/>
+          <w:szCs w:val="28"/>
+        </w:rPr>
+        <w:t>”, “</w:t>
+      </w:r>
+      <w:proofErr w:type="spellStart"/>
+      <w:r>
+        <w:rPr>
+          <w:sz w:val="28"/>
+          <w:szCs w:val="28"/>
+        </w:rPr>
+        <w:t>Xyz</w:t>
+      </w:r>
+      <w:proofErr w:type="spellEnd"/>
+      <w:r>
+        <w:rPr>
+          <w:sz w:val="28"/>
+          <w:szCs w:val="28"/>
+        </w:rPr>
+        <w:t>”, “</w:t>
+      </w:r>
+      <w:proofErr w:type="spellStart"/>
+      <w:r>
+        <w:rPr>
+          <w:sz w:val="28"/>
+          <w:szCs w:val="28"/>
+        </w:rPr>
+        <w:t>Pqr</w:t>
+      </w:r>
+      <w:proofErr w:type="spellEnd"/>
+      <w:r>
+        <w:rPr>
+          <w:sz w:val="28"/>
+          <w:szCs w:val="28"/>
+        </w:rPr>
+        <w:t>”]</w:t>
       </w:r>
     </w:p>
     <w:p>
@@ -3880,7 +4286,23 @@
           <w:szCs w:val="28"/>
         </w:rPr>
         <w:tab/>
-        <w:t>“name”: “Xyz”,</w:t>
+        <w:t>“name”: “</w:t>
+      </w:r>
+      <w:proofErr w:type="spellStart"/>
+      <w:r>
+        <w:rPr>
+          <w:sz w:val="28"/>
+          <w:szCs w:val="28"/>
+        </w:rPr>
+        <w:t>Xyz</w:t>
+      </w:r>
+      <w:proofErr w:type="spellEnd"/>
+      <w:r>
+        <w:rPr>
+          <w:sz w:val="28"/>
+          <w:szCs w:val="28"/>
+        </w:rPr>
+        <w:t>”,</w:t>
       </w:r>
     </w:p>
     <w:p>
@@ -3928,7 +4350,23 @@
           <w:szCs w:val="28"/>
         </w:rPr>
         <w:tab/>
-        <w:t>“skills”: [“Java” ,”Html” ,”CSS” ,”JS”]</w:t>
+        <w:t>“skills”: [“Java</w:t>
+      </w:r>
+      <w:proofErr w:type="gramStart"/>
+      <w:r>
+        <w:rPr>
+          <w:sz w:val="28"/>
+          <w:szCs w:val="28"/>
+        </w:rPr>
+        <w:t>” ,”Html</w:t>
+      </w:r>
+      <w:proofErr w:type="gramEnd"/>
+      <w:r>
+        <w:rPr>
+          <w:sz w:val="28"/>
+          <w:szCs w:val="28"/>
+        </w:rPr>
+        <w:t>” ,”CSS” ,”JS”]</w:t>
       </w:r>
       <w:r>
         <w:rPr>
@@ -3990,7 +4428,32 @@
           <w:szCs w:val="28"/>
         </w:rPr>
         <w:tab/>
-        <w:t>“city”:”pune”,</w:t>
+        <w:t>“city”</w:t>
+      </w:r>
+      <w:proofErr w:type="gramStart"/>
+      <w:r>
+        <w:rPr>
+          <w:sz w:val="28"/>
+          <w:szCs w:val="28"/>
+        </w:rPr>
+        <w:t>:”</w:t>
+      </w:r>
+      <w:proofErr w:type="spellStart"/>
+      <w:r>
+        <w:rPr>
+          <w:sz w:val="28"/>
+          <w:szCs w:val="28"/>
+        </w:rPr>
+        <w:t>pune</w:t>
+      </w:r>
+      <w:proofErr w:type="spellEnd"/>
+      <w:proofErr w:type="gramEnd"/>
+      <w:r>
+        <w:rPr>
+          <w:sz w:val="28"/>
+          <w:szCs w:val="28"/>
+        </w:rPr>
+        <w:t>”,</w:t>
       </w:r>
     </w:p>
     <w:p>
@@ -4197,7 +4660,32 @@
           <w:szCs w:val="28"/>
         </w:rPr>
         <w:tab/>
-        <w:t>“name”:”Lib Management”,</w:t>
+        <w:t>“</w:t>
+      </w:r>
+      <w:proofErr w:type="spellStart"/>
+      <w:r>
+        <w:rPr>
+          <w:sz w:val="28"/>
+          <w:szCs w:val="28"/>
+        </w:rPr>
+        <w:t>name”</w:t>
+      </w:r>
+      <w:proofErr w:type="gramStart"/>
+      <w:r>
+        <w:rPr>
+          <w:sz w:val="28"/>
+          <w:szCs w:val="28"/>
+        </w:rPr>
+        <w:t>:”Lib</w:t>
+      </w:r>
+      <w:proofErr w:type="spellEnd"/>
+      <w:proofErr w:type="gramEnd"/>
+      <w:r>
+        <w:rPr>
+          <w:sz w:val="28"/>
+          <w:szCs w:val="28"/>
+        </w:rPr>
+        <w:t xml:space="preserve"> Management”,</w:t>
       </w:r>
     </w:p>
     <w:p>
@@ -4380,7 +4868,32 @@
           <w:szCs w:val="28"/>
         </w:rPr>
         <w:tab/>
-        <w:t>“name”:”Student Management”,</w:t>
+        <w:t>“</w:t>
+      </w:r>
+      <w:proofErr w:type="spellStart"/>
+      <w:r>
+        <w:rPr>
+          <w:sz w:val="28"/>
+          <w:szCs w:val="28"/>
+        </w:rPr>
+        <w:t>name”</w:t>
+      </w:r>
+      <w:proofErr w:type="gramStart"/>
+      <w:r>
+        <w:rPr>
+          <w:sz w:val="28"/>
+          <w:szCs w:val="28"/>
+        </w:rPr>
+        <w:t>:”Student</w:t>
+      </w:r>
+      <w:proofErr w:type="spellEnd"/>
+      <w:proofErr w:type="gramEnd"/>
+      <w:r>
+        <w:rPr>
+          <w:sz w:val="28"/>
+          <w:szCs w:val="28"/>
+        </w:rPr>
+        <w:t xml:space="preserve"> Management”,</w:t>
       </w:r>
     </w:p>
     <w:p>
@@ -5144,6 +5657,7 @@
         </w:rPr>
         <w:t xml:space="preserve">REST stans for </w:t>
       </w:r>
+      <w:proofErr w:type="spellStart"/>
       <w:r>
         <w:rPr>
           <w:b/>
@@ -5168,7 +5682,16 @@
           <w:sz w:val="24"/>
           <w:szCs w:val="24"/>
         </w:rPr>
-        <w:t xml:space="preserve">presentational </w:t>
+        <w:t>presentational</w:t>
+      </w:r>
+      <w:proofErr w:type="spellEnd"/>
+      <w:r>
+        <w:rPr>
+          <w:bCs/>
+          <w:sz w:val="24"/>
+          <w:szCs w:val="24"/>
+        </w:rPr>
+        <w:t xml:space="preserve"> </w:t>
       </w:r>
       <w:r>
         <w:rPr>
@@ -5246,7 +5769,25 @@
           <w:sz w:val="24"/>
           <w:szCs w:val="24"/>
         </w:rPr>
-        <w:t>REST API is use to expose the services (Web services) of one application to the another application.</w:t>
+        <w:t xml:space="preserve">REST API is use to expose the services (Web services) of one application to </w:t>
+      </w:r>
+      <w:proofErr w:type="gramStart"/>
+      <w:r>
+        <w:rPr>
+          <w:bCs/>
+          <w:sz w:val="24"/>
+          <w:szCs w:val="24"/>
+        </w:rPr>
+        <w:t>the another</w:t>
+      </w:r>
+      <w:proofErr w:type="gramEnd"/>
+      <w:r>
+        <w:rPr>
+          <w:bCs/>
+          <w:sz w:val="24"/>
+          <w:szCs w:val="24"/>
+        </w:rPr>
+        <w:t xml:space="preserve"> application.</w:t>
       </w:r>
     </w:p>
     <w:p>
@@ -5558,7 +6099,25 @@
           <w:sz w:val="24"/>
           <w:szCs w:val="24"/>
         </w:rPr>
-        <w:t>It is use to get the user data using an request parameter</w:t>
+        <w:t xml:space="preserve">It is use to get the user data using </w:t>
+      </w:r>
+      <w:proofErr w:type="gramStart"/>
+      <w:r>
+        <w:rPr>
+          <w:bCs/>
+          <w:sz w:val="24"/>
+          <w:szCs w:val="24"/>
+        </w:rPr>
+        <w:t>an</w:t>
+      </w:r>
+      <w:proofErr w:type="gramEnd"/>
+      <w:r>
+        <w:rPr>
+          <w:bCs/>
+          <w:sz w:val="24"/>
+          <w:szCs w:val="24"/>
+        </w:rPr>
+        <w:t xml:space="preserve"> request parameter</w:t>
       </w:r>
     </w:p>
     <w:p>
@@ -5653,13 +6212,23 @@
           <w:szCs w:val="24"/>
         </w:rPr>
       </w:pPr>
-      <w:r>
-        <w:rPr>
-          <w:bCs/>
-          <w:sz w:val="24"/>
-          <w:szCs w:val="24"/>
-        </w:rPr>
-        <w:t xml:space="preserve">URL : </w:t>
+      <w:proofErr w:type="gramStart"/>
+      <w:r>
+        <w:rPr>
+          <w:bCs/>
+          <w:sz w:val="24"/>
+          <w:szCs w:val="24"/>
+        </w:rPr>
+        <w:t>URL :</w:t>
+      </w:r>
+      <w:proofErr w:type="gramEnd"/>
+      <w:r>
+        <w:rPr>
+          <w:bCs/>
+          <w:sz w:val="24"/>
+          <w:szCs w:val="24"/>
+        </w:rPr>
+        <w:t xml:space="preserve"> </w:t>
       </w:r>
       <w:r>
         <w:rPr>
@@ -5669,7 +6238,18 @@
           <w:szCs w:val="18"/>
           <w:shd w:val="clear" w:color="auto" w:fill="FFFFFF"/>
         </w:rPr>
-        <w:t>localhost:8080/user-name</w:t>
+        <w:t>localhost:8080/</w:t>
+      </w:r>
+      <w:proofErr w:type="spellStart"/>
+      <w:r>
+        <w:rPr>
+          <w:rFonts w:ascii="Helvetica" w:hAnsi="Helvetica" w:cs="Helvetica"/>
+          <w:color w:val="212121"/>
+          <w:sz w:val="18"/>
+          <w:szCs w:val="18"/>
+          <w:shd w:val="clear" w:color="auto" w:fill="FFFFFF"/>
+        </w:rPr>
+        <w:t>user-name</w:t>
       </w:r>
       <w:r>
         <w:rPr>
@@ -5682,8 +6262,93 @@
           <w:highlight w:val="yellow"/>
           <w:shd w:val="clear" w:color="auto" w:fill="FFFFFF"/>
         </w:rPr>
-        <w:t>?fn=Abcd&amp;mn=Pqr&amp;ln=Xyz</w:t>
-      </w:r>
+        <w:t>?fn</w:t>
+      </w:r>
+      <w:proofErr w:type="spellEnd"/>
+      <w:r>
+        <w:rPr>
+          <w:rFonts w:ascii="Helvetica" w:hAnsi="Helvetica" w:cs="Helvetica"/>
+          <w:b/>
+          <w:bCs/>
+          <w:color w:val="212121"/>
+          <w:sz w:val="18"/>
+          <w:szCs w:val="18"/>
+          <w:highlight w:val="yellow"/>
+          <w:shd w:val="clear" w:color="auto" w:fill="FFFFFF"/>
+        </w:rPr>
+        <w:t>=</w:t>
+      </w:r>
+      <w:proofErr w:type="spellStart"/>
+      <w:r>
+        <w:rPr>
+          <w:rFonts w:ascii="Helvetica" w:hAnsi="Helvetica" w:cs="Helvetica"/>
+          <w:b/>
+          <w:bCs/>
+          <w:color w:val="212121"/>
+          <w:sz w:val="18"/>
+          <w:szCs w:val="18"/>
+          <w:highlight w:val="yellow"/>
+          <w:shd w:val="clear" w:color="auto" w:fill="FFFFFF"/>
+        </w:rPr>
+        <w:t>Abcd&amp;mn</w:t>
+      </w:r>
+      <w:proofErr w:type="spellEnd"/>
+      <w:r>
+        <w:rPr>
+          <w:rFonts w:ascii="Helvetica" w:hAnsi="Helvetica" w:cs="Helvetica"/>
+          <w:b/>
+          <w:bCs/>
+          <w:color w:val="212121"/>
+          <w:sz w:val="18"/>
+          <w:szCs w:val="18"/>
+          <w:highlight w:val="yellow"/>
+          <w:shd w:val="clear" w:color="auto" w:fill="FFFFFF"/>
+        </w:rPr>
+        <w:t>=</w:t>
+      </w:r>
+      <w:proofErr w:type="spellStart"/>
+      <w:r>
+        <w:rPr>
+          <w:rFonts w:ascii="Helvetica" w:hAnsi="Helvetica" w:cs="Helvetica"/>
+          <w:b/>
+          <w:bCs/>
+          <w:color w:val="212121"/>
+          <w:sz w:val="18"/>
+          <w:szCs w:val="18"/>
+          <w:highlight w:val="yellow"/>
+          <w:shd w:val="clear" w:color="auto" w:fill="FFFFFF"/>
+        </w:rPr>
+        <w:t>Pqr&amp;ln</w:t>
+      </w:r>
+      <w:proofErr w:type="spellEnd"/>
+      <w:r>
+        <w:rPr>
+          <w:rFonts w:ascii="Helvetica" w:hAnsi="Helvetica" w:cs="Helvetica"/>
+          <w:b/>
+          <w:bCs/>
+          <w:color w:val="212121"/>
+          <w:sz w:val="18"/>
+          <w:szCs w:val="18"/>
+          <w:highlight w:val="yellow"/>
+          <w:shd w:val="clear" w:color="auto" w:fill="FFFFFF"/>
+        </w:rPr>
+        <w:t>=</w:t>
+      </w:r>
+      <w:proofErr w:type="spellStart"/>
+      <w:r>
+        <w:rPr>
+          <w:rFonts w:ascii="Helvetica" w:hAnsi="Helvetica" w:cs="Helvetica"/>
+          <w:b/>
+          <w:bCs/>
+          <w:color w:val="212121"/>
+          <w:sz w:val="18"/>
+          <w:szCs w:val="18"/>
+          <w:highlight w:val="yellow"/>
+          <w:shd w:val="clear" w:color="auto" w:fill="FFFFFF"/>
+        </w:rPr>
+        <w:t>Xyz</w:t>
+      </w:r>
+      <w:proofErr w:type="spellEnd"/>
     </w:p>
     <w:p>
       <w:pPr>
@@ -5869,13 +6534,23 @@
           <w:szCs w:val="24"/>
         </w:rPr>
       </w:pPr>
-      <w:r>
-        <w:rPr>
-          <w:bCs/>
-          <w:sz w:val="24"/>
-          <w:szCs w:val="24"/>
-        </w:rPr>
-        <w:t xml:space="preserve">URL  :  </w:t>
+      <w:proofErr w:type="gramStart"/>
+      <w:r>
+        <w:rPr>
+          <w:bCs/>
+          <w:sz w:val="24"/>
+          <w:szCs w:val="24"/>
+        </w:rPr>
+        <w:t>URL  :</w:t>
+      </w:r>
+      <w:proofErr w:type="gramEnd"/>
+      <w:r>
+        <w:rPr>
+          <w:bCs/>
+          <w:sz w:val="24"/>
+          <w:szCs w:val="24"/>
+        </w:rPr>
+        <w:t xml:space="preserve">  </w:t>
       </w:r>
       <w:r>
         <w:rPr>
@@ -5895,6 +6570,7 @@
         </w:rPr>
         <w:t>localhost:8080/user-name/</w:t>
       </w:r>
+      <w:proofErr w:type="spellStart"/>
       <w:r>
         <w:rPr>
           <w:rFonts w:ascii="Helvetica" w:hAnsi="Helvetica" w:cs="Helvetica"/>
@@ -5906,8 +6582,65 @@
           <w:highlight w:val="yellow"/>
           <w:shd w:val="clear" w:color="auto" w:fill="FFFFFF"/>
         </w:rPr>
-        <w:t>abc/pqr/xyz</w:t>
-      </w:r>
+        <w:t>abc</w:t>
+      </w:r>
+      <w:proofErr w:type="spellEnd"/>
+      <w:r>
+        <w:rPr>
+          <w:rFonts w:ascii="Helvetica" w:hAnsi="Helvetica" w:cs="Helvetica"/>
+          <w:b/>
+          <w:bCs/>
+          <w:color w:val="212121"/>
+          <w:sz w:val="18"/>
+          <w:szCs w:val="18"/>
+          <w:highlight w:val="yellow"/>
+          <w:shd w:val="clear" w:color="auto" w:fill="FFFFFF"/>
+        </w:rPr>
+        <w:t>/</w:t>
+      </w:r>
+      <w:proofErr w:type="spellStart"/>
+      <w:r>
+        <w:rPr>
+          <w:rFonts w:ascii="Helvetica" w:hAnsi="Helvetica" w:cs="Helvetica"/>
+          <w:b/>
+          <w:bCs/>
+          <w:color w:val="212121"/>
+          <w:sz w:val="18"/>
+          <w:szCs w:val="18"/>
+          <w:highlight w:val="yellow"/>
+          <w:shd w:val="clear" w:color="auto" w:fill="FFFFFF"/>
+        </w:rPr>
+        <w:t>pqr</w:t>
+      </w:r>
+      <w:proofErr w:type="spellEnd"/>
+      <w:r>
+        <w:rPr>
+          <w:rFonts w:ascii="Helvetica" w:hAnsi="Helvetica" w:cs="Helvetica"/>
+          <w:b/>
+          <w:bCs/>
+          <w:color w:val="212121"/>
+          <w:sz w:val="18"/>
+          <w:szCs w:val="18"/>
+          <w:highlight w:val="yellow"/>
+          <w:shd w:val="clear" w:color="auto" w:fill="FFFFFF"/>
+        </w:rPr>
+        <w:t>/</w:t>
+      </w:r>
+      <w:proofErr w:type="spellStart"/>
+      <w:r>
+        <w:rPr>
+          <w:rFonts w:ascii="Helvetica" w:hAnsi="Helvetica" w:cs="Helvetica"/>
+          <w:b/>
+          <w:bCs/>
+          <w:color w:val="212121"/>
+          <w:sz w:val="18"/>
+          <w:szCs w:val="18"/>
+          <w:highlight w:val="yellow"/>
+          <w:shd w:val="clear" w:color="auto" w:fill="FFFFFF"/>
+        </w:rPr>
+        <w:t>xyz</w:t>
+      </w:r>
+      <w:proofErr w:type="spellEnd"/>
       <w:r>
         <w:rPr>
           <w:bCs/>
@@ -6103,13 +6836,23 @@
           <w:shd w:val="clear" w:color="auto" w:fill="FFFFFF"/>
         </w:rPr>
       </w:pPr>
-      <w:r>
-        <w:rPr>
-          <w:bCs/>
-          <w:sz w:val="24"/>
-          <w:szCs w:val="24"/>
-        </w:rPr>
-        <w:t xml:space="preserve">URL : </w:t>
+      <w:proofErr w:type="gramStart"/>
+      <w:r>
+        <w:rPr>
+          <w:bCs/>
+          <w:sz w:val="24"/>
+          <w:szCs w:val="24"/>
+        </w:rPr>
+        <w:t>URL :</w:t>
+      </w:r>
+      <w:proofErr w:type="gramEnd"/>
+      <w:r>
+        <w:rPr>
+          <w:bCs/>
+          <w:sz w:val="24"/>
+          <w:szCs w:val="24"/>
+        </w:rPr>
+        <w:t xml:space="preserve"> </w:t>
       </w:r>
       <w:r>
         <w:rPr>
@@ -6292,13 +7035,23 @@
         </w:rPr>
         <w:t xml:space="preserve">To Create </w:t>
       </w:r>
-      <w:r>
-        <w:rPr>
-          <w:b/>
-          <w:sz w:val="24"/>
-          <w:szCs w:val="24"/>
-        </w:rPr>
-        <w:t>HTTP G</w:t>
+      <w:proofErr w:type="gramStart"/>
+      <w:r>
+        <w:rPr>
+          <w:b/>
+          <w:sz w:val="24"/>
+          <w:szCs w:val="24"/>
+        </w:rPr>
+        <w:t>HTTP</w:t>
+      </w:r>
+      <w:proofErr w:type="gramEnd"/>
+      <w:r>
+        <w:rPr>
+          <w:b/>
+          <w:sz w:val="24"/>
+          <w:szCs w:val="24"/>
+        </w:rPr>
+        <w:t xml:space="preserve"> G</w:t>
       </w:r>
       <w:r>
         <w:rPr>
@@ -6354,6 +7107,7 @@
         </w:rPr>
         <w:t xml:space="preserve">If you use the same method multiple time then it </w:t>
       </w:r>
+      <w:proofErr w:type="gramStart"/>
       <w:r>
         <w:rPr>
           <w:b/>
@@ -6361,7 +7115,17 @@
           <w:szCs w:val="24"/>
           <w:highlight w:val="yellow"/>
         </w:rPr>
-        <w:t>return an same result</w:t>
+        <w:t>return</w:t>
+      </w:r>
+      <w:proofErr w:type="gramEnd"/>
+      <w:r>
+        <w:rPr>
+          <w:b/>
+          <w:sz w:val="24"/>
+          <w:szCs w:val="24"/>
+          <w:highlight w:val="yellow"/>
+        </w:rPr>
+        <w:t xml:space="preserve"> an same result</w:t>
       </w:r>
       <w:r>
         <w:rPr>
@@ -6430,7 +7194,25 @@
           <w:sz w:val="24"/>
           <w:szCs w:val="24"/>
         </w:rPr>
-        <w:t>POST method is use to create/insert a new resources at the backend application.</w:t>
+        <w:t xml:space="preserve">POST method is use to create/insert a </w:t>
+      </w:r>
+      <w:proofErr w:type="gramStart"/>
+      <w:r>
+        <w:rPr>
+          <w:bCs/>
+          <w:sz w:val="24"/>
+          <w:szCs w:val="24"/>
+        </w:rPr>
+        <w:t>new resources</w:t>
+      </w:r>
+      <w:proofErr w:type="gramEnd"/>
+      <w:r>
+        <w:rPr>
+          <w:bCs/>
+          <w:sz w:val="24"/>
+          <w:szCs w:val="24"/>
+        </w:rPr>
+        <w:t xml:space="preserve"> at the backend application.</w:t>
       </w:r>
     </w:p>
     <w:p>
@@ -6468,7 +7250,25 @@
           <w:sz w:val="24"/>
           <w:szCs w:val="24"/>
         </w:rPr>
-        <w:t xml:space="preserve"> method you can use </w:t>
+        <w:t xml:space="preserve"> </w:t>
+      </w:r>
+      <w:proofErr w:type="gramStart"/>
+      <w:r>
+        <w:rPr>
+          <w:bCs/>
+          <w:sz w:val="24"/>
+          <w:szCs w:val="24"/>
+        </w:rPr>
+        <w:t>method</w:t>
+      </w:r>
+      <w:proofErr w:type="gramEnd"/>
+      <w:r>
+        <w:rPr>
+          <w:bCs/>
+          <w:sz w:val="24"/>
+          <w:szCs w:val="24"/>
+        </w:rPr>
+        <w:t xml:space="preserve"> you can use </w:t>
       </w:r>
       <w:r>
         <w:rPr>
@@ -6500,6 +7300,7 @@
         </w:rPr>
         <w:t xml:space="preserve">If you use the same method multiple time then it </w:t>
       </w:r>
+      <w:proofErr w:type="gramStart"/>
       <w:r>
         <w:rPr>
           <w:b/>
@@ -6507,7 +7308,17 @@
           <w:szCs w:val="24"/>
           <w:highlight w:val="yellow"/>
         </w:rPr>
-        <w:t xml:space="preserve">return an </w:t>
+        <w:t>return</w:t>
+      </w:r>
+      <w:proofErr w:type="gramEnd"/>
+      <w:r>
+        <w:rPr>
+          <w:b/>
+          <w:sz w:val="24"/>
+          <w:szCs w:val="24"/>
+          <w:highlight w:val="yellow"/>
+        </w:rPr>
+        <w:t xml:space="preserve"> an </w:t>
       </w:r>
       <w:r>
         <w:rPr>
@@ -6681,6 +7492,7 @@
         </w:rPr>
         <w:t xml:space="preserve">If you use the same method multiple time then it </w:t>
       </w:r>
+      <w:proofErr w:type="gramStart"/>
       <w:r>
         <w:rPr>
           <w:b/>
@@ -6688,7 +7500,17 @@
           <w:szCs w:val="24"/>
           <w:highlight w:val="yellow"/>
         </w:rPr>
-        <w:t>return an same result</w:t>
+        <w:t>return</w:t>
+      </w:r>
+      <w:proofErr w:type="gramEnd"/>
+      <w:r>
+        <w:rPr>
+          <w:b/>
+          <w:sz w:val="24"/>
+          <w:szCs w:val="24"/>
+          <w:highlight w:val="yellow"/>
+        </w:rPr>
+        <w:t xml:space="preserve"> an same result</w:t>
       </w:r>
       <w:r>
         <w:rPr>
@@ -6781,13 +7603,23 @@
         </w:rPr>
         <w:t xml:space="preserve">To create </w:t>
       </w:r>
-      <w:r>
-        <w:rPr>
-          <w:b/>
-          <w:sz w:val="24"/>
-          <w:szCs w:val="24"/>
-        </w:rPr>
-        <w:t xml:space="preserve">HTTP </w:t>
+      <w:proofErr w:type="gramStart"/>
+      <w:r>
+        <w:rPr>
+          <w:b/>
+          <w:sz w:val="24"/>
+          <w:szCs w:val="24"/>
+        </w:rPr>
+        <w:t>HTTP</w:t>
+      </w:r>
+      <w:proofErr w:type="gramEnd"/>
+      <w:r>
+        <w:rPr>
+          <w:b/>
+          <w:sz w:val="24"/>
+          <w:szCs w:val="24"/>
+        </w:rPr>
+        <w:t xml:space="preserve"> </w:t>
       </w:r>
       <w:r>
         <w:rPr>
@@ -6859,6 +7691,7 @@
         </w:rPr>
         <w:t xml:space="preserve">If you use the same method multiple time then it </w:t>
       </w:r>
+      <w:proofErr w:type="gramStart"/>
       <w:r>
         <w:rPr>
           <w:b/>
@@ -6866,7 +7699,17 @@
           <w:szCs w:val="24"/>
           <w:highlight w:val="yellow"/>
         </w:rPr>
-        <w:t>return an same result</w:t>
+        <w:t>return</w:t>
+      </w:r>
+      <w:proofErr w:type="gramEnd"/>
+      <w:r>
+        <w:rPr>
+          <w:b/>
+          <w:sz w:val="24"/>
+          <w:szCs w:val="24"/>
+          <w:highlight w:val="yellow"/>
+        </w:rPr>
+        <w:t xml:space="preserve"> an same result</w:t>
       </w:r>
       <w:r>
         <w:rPr>
@@ -7069,7 +7912,25 @@
           <w:sz w:val="24"/>
           <w:szCs w:val="24"/>
         </w:rPr>
-        <w:t xml:space="preserve">@CorssOrigin(value = “*”) </w:t>
+        <w:t>@</w:t>
+      </w:r>
+      <w:proofErr w:type="gramStart"/>
+      <w:r>
+        <w:rPr>
+          <w:b/>
+          <w:sz w:val="24"/>
+          <w:szCs w:val="24"/>
+        </w:rPr>
+        <w:t>CorssOrigin(</w:t>
+      </w:r>
+      <w:proofErr w:type="gramEnd"/>
+      <w:r>
+        <w:rPr>
+          <w:b/>
+          <w:sz w:val="24"/>
+          <w:szCs w:val="24"/>
+        </w:rPr>
+        <w:t xml:space="preserve">value = “*”) </w:t>
       </w:r>
     </w:p>
     <w:p>
@@ -7105,7 +7966,25 @@
           <w:sz w:val="24"/>
           <w:szCs w:val="24"/>
         </w:rPr>
-        <w:t xml:space="preserve">@CorssOrigin(value = “localhost:3000”) </w:t>
+        <w:t>@</w:t>
+      </w:r>
+      <w:proofErr w:type="gramStart"/>
+      <w:r>
+        <w:rPr>
+          <w:b/>
+          <w:sz w:val="24"/>
+          <w:szCs w:val="24"/>
+        </w:rPr>
+        <w:t>CorssOrigin(</w:t>
+      </w:r>
+      <w:proofErr w:type="gramEnd"/>
+      <w:r>
+        <w:rPr>
+          <w:b/>
+          <w:sz w:val="24"/>
+          <w:szCs w:val="24"/>
+        </w:rPr>
+        <w:t xml:space="preserve">value = “localhost:3000”) </w:t>
       </w:r>
     </w:p>
     <w:p>
@@ -7370,6 +8249,7 @@
         </w:rPr>
         <w:t>&lt;</w:t>
       </w:r>
+      <w:proofErr w:type="spellStart"/>
       <w:r>
         <w:rPr>
           <w:rFonts w:ascii="Consolas" w:hAnsi="Consolas" w:cs="Consolas"/>
@@ -7379,6 +8259,7 @@
         </w:rPr>
         <w:t>groupId</w:t>
       </w:r>
+      <w:proofErr w:type="spellEnd"/>
       <w:r>
         <w:rPr>
           <w:rFonts w:ascii="Consolas" w:hAnsi="Consolas" w:cs="Consolas"/>
@@ -7388,6 +8269,7 @@
         </w:rPr>
         <w:t>&gt;</w:t>
       </w:r>
+      <w:proofErr w:type="spellStart"/>
       <w:r>
         <w:rPr>
           <w:rFonts w:ascii="Consolas" w:hAnsi="Consolas" w:cs="Consolas"/>
@@ -7397,6 +8279,7 @@
         </w:rPr>
         <w:t>org.springdoc</w:t>
       </w:r>
+      <w:proofErr w:type="spellEnd"/>
       <w:r>
         <w:rPr>
           <w:rFonts w:ascii="Consolas" w:hAnsi="Consolas" w:cs="Consolas"/>
@@ -7406,6 +8289,7 @@
         </w:rPr>
         <w:t>&lt;/</w:t>
       </w:r>
+      <w:proofErr w:type="spellStart"/>
       <w:r>
         <w:rPr>
           <w:rFonts w:ascii="Consolas" w:hAnsi="Consolas" w:cs="Consolas"/>
@@ -7415,6 +8299,7 @@
         </w:rPr>
         <w:t>groupId</w:t>
       </w:r>
+      <w:proofErr w:type="spellEnd"/>
       <w:r>
         <w:rPr>
           <w:rFonts w:ascii="Consolas" w:hAnsi="Consolas" w:cs="Consolas"/>
@@ -7457,6 +8342,7 @@
         </w:rPr>
         <w:t>&lt;</w:t>
       </w:r>
+      <w:proofErr w:type="spellStart"/>
       <w:r>
         <w:rPr>
           <w:rFonts w:ascii="Consolas" w:hAnsi="Consolas" w:cs="Consolas"/>
@@ -7466,6 +8352,7 @@
         </w:rPr>
         <w:t>artifactId</w:t>
       </w:r>
+      <w:proofErr w:type="spellEnd"/>
       <w:r>
         <w:rPr>
           <w:rFonts w:ascii="Consolas" w:hAnsi="Consolas" w:cs="Consolas"/>
@@ -7475,6 +8362,7 @@
         </w:rPr>
         <w:t>&gt;</w:t>
       </w:r>
+      <w:proofErr w:type="spellStart"/>
       <w:r>
         <w:rPr>
           <w:rFonts w:ascii="Consolas" w:hAnsi="Consolas" w:cs="Consolas"/>
@@ -7484,6 +8372,7 @@
         </w:rPr>
         <w:t>springdoc-openapi-ui</w:t>
       </w:r>
+      <w:proofErr w:type="spellEnd"/>
       <w:r>
         <w:rPr>
           <w:rFonts w:ascii="Consolas" w:hAnsi="Consolas" w:cs="Consolas"/>
@@ -7493,6 +8382,7 @@
         </w:rPr>
         <w:t>&lt;/</w:t>
       </w:r>
+      <w:proofErr w:type="spellStart"/>
       <w:r>
         <w:rPr>
           <w:rFonts w:ascii="Consolas" w:hAnsi="Consolas" w:cs="Consolas"/>
@@ -7502,6 +8392,7 @@
         </w:rPr>
         <w:t>artifactId</w:t>
       </w:r>
+      <w:proofErr w:type="spellEnd"/>
       <w:r>
         <w:rPr>
           <w:rFonts w:ascii="Consolas" w:hAnsi="Consolas" w:cs="Consolas"/>
@@ -7830,7 +8721,23 @@
           <w:sz w:val="28"/>
           <w:szCs w:val="28"/>
         </w:rPr>
-        <w:t xml:space="preserve">Create a rest API which in which accept the 2 numbers and the operation(+,-,*,/) for the user and return the output to the </w:t>
+        <w:t xml:space="preserve">Create a rest API which in which accept the 2 numbers and the </w:t>
+      </w:r>
+      <w:proofErr w:type="gramStart"/>
+      <w:r>
+        <w:rPr>
+          <w:sz w:val="28"/>
+          <w:szCs w:val="28"/>
+        </w:rPr>
+        <w:t>operation(</w:t>
+      </w:r>
+      <w:proofErr w:type="gramEnd"/>
+      <w:r>
+        <w:rPr>
+          <w:sz w:val="28"/>
+          <w:szCs w:val="28"/>
+        </w:rPr>
+        <w:t xml:space="preserve">+,-,*,/) for the user and return the output to the </w:t>
       </w:r>
       <w:r>
         <w:rPr>
@@ -8164,7 +9071,23 @@
           <w:sz w:val="28"/>
           <w:szCs w:val="28"/>
         </w:rPr>
-        <w:t>These tools are use to connect with databases and also use to perform Db operation more efficiently.</w:t>
+        <w:t xml:space="preserve">These tools are </w:t>
+      </w:r>
+      <w:proofErr w:type="spellStart"/>
+      <w:r>
+        <w:rPr>
+          <w:sz w:val="28"/>
+          <w:szCs w:val="28"/>
+        </w:rPr>
+        <w:t>use</w:t>
+      </w:r>
+      <w:proofErr w:type="spellEnd"/>
+      <w:r>
+        <w:rPr>
+          <w:sz w:val="28"/>
+          <w:szCs w:val="28"/>
+        </w:rPr>
+        <w:t xml:space="preserve"> to connect with databases and also use to perform Db operation more efficiently.</w:t>
       </w:r>
       <w:r>
         <w:rPr>
@@ -8438,7 +9361,23 @@
           <w:sz w:val="28"/>
           <w:szCs w:val="28"/>
         </w:rPr>
-        <w:t>Driver Jar (MySql Connector)</w:t>
+        <w:t>Driver Jar (</w:t>
+      </w:r>
+      <w:proofErr w:type="spellStart"/>
+      <w:r>
+        <w:rPr>
+          <w:sz w:val="28"/>
+          <w:szCs w:val="28"/>
+        </w:rPr>
+        <w:t>MySql</w:t>
+      </w:r>
+      <w:proofErr w:type="spellEnd"/>
+      <w:r>
+        <w:rPr>
+          <w:sz w:val="28"/>
+          <w:szCs w:val="28"/>
+        </w:rPr>
+        <w:t xml:space="preserve"> Connector)</w:t>
       </w:r>
     </w:p>
     <w:p>
@@ -8543,7 +9482,41 @@
           <w:sz w:val="28"/>
           <w:szCs w:val="28"/>
         </w:rPr>
-        <w:t>You can add a configurations into application.properties file present inside the src/main/resource</w:t>
+        <w:t xml:space="preserve">You can add a configurations into </w:t>
+      </w:r>
+      <w:proofErr w:type="spellStart"/>
+      <w:proofErr w:type="gramStart"/>
+      <w:r>
+        <w:rPr>
+          <w:sz w:val="28"/>
+          <w:szCs w:val="28"/>
+        </w:rPr>
+        <w:t>application.properties</w:t>
+      </w:r>
+      <w:proofErr w:type="spellEnd"/>
+      <w:proofErr w:type="gramEnd"/>
+      <w:r>
+        <w:rPr>
+          <w:sz w:val="28"/>
+          <w:szCs w:val="28"/>
+        </w:rPr>
+        <w:t xml:space="preserve"> file present inside the </w:t>
+      </w:r>
+      <w:proofErr w:type="spellStart"/>
+      <w:r>
+        <w:rPr>
+          <w:sz w:val="28"/>
+          <w:szCs w:val="28"/>
+        </w:rPr>
+        <w:t>src</w:t>
+      </w:r>
+      <w:proofErr w:type="spellEnd"/>
+      <w:r>
+        <w:rPr>
+          <w:sz w:val="28"/>
+          <w:szCs w:val="28"/>
+        </w:rPr>
+        <w:t>/main/resource</w:t>
       </w:r>
       <w:r>
         <w:rPr>
@@ -8748,7 +9721,23 @@
           <w:sz w:val="28"/>
           <w:szCs w:val="28"/>
         </w:rPr>
-        <w:t>Entity classes will be further connect with the table through the hibernate.</w:t>
+        <w:t xml:space="preserve">Entity classes will be further </w:t>
+      </w:r>
+      <w:proofErr w:type="gramStart"/>
+      <w:r>
+        <w:rPr>
+          <w:sz w:val="28"/>
+          <w:szCs w:val="28"/>
+        </w:rPr>
+        <w:t>connect</w:t>
+      </w:r>
+      <w:proofErr w:type="gramEnd"/>
+      <w:r>
+        <w:rPr>
+          <w:sz w:val="28"/>
+          <w:szCs w:val="28"/>
+        </w:rPr>
+        <w:t xml:space="preserve"> with the table through the hibernate.</w:t>
       </w:r>
     </w:p>
     <w:p>
@@ -8793,14 +9782,25 @@
         </w:rPr>
         <w:t xml:space="preserve">API: </w:t>
       </w:r>
-      <w:r>
-        <w:rPr>
-          <w:b/>
-          <w:bCs/>
-          <w:sz w:val="28"/>
-          <w:szCs w:val="28"/>
-        </w:rPr>
-        <w:t>JPARepository interface</w:t>
+      <w:proofErr w:type="spellStart"/>
+      <w:r>
+        <w:rPr>
+          <w:b/>
+          <w:bCs/>
+          <w:sz w:val="28"/>
+          <w:szCs w:val="28"/>
+        </w:rPr>
+        <w:t>JPARepository</w:t>
+      </w:r>
+      <w:proofErr w:type="spellEnd"/>
+      <w:r>
+        <w:rPr>
+          <w:b/>
+          <w:bCs/>
+          <w:sz w:val="28"/>
+          <w:szCs w:val="28"/>
+        </w:rPr>
+        <w:t xml:space="preserve"> interface</w:t>
       </w:r>
       <w:r>
         <w:rPr>
@@ -8833,7 +9833,23 @@
           <w:sz w:val="28"/>
           <w:szCs w:val="28"/>
         </w:rPr>
-        <w:t>This is used to execute the Database operations(DML</w:t>
+        <w:t xml:space="preserve">This is used to execute the Database </w:t>
+      </w:r>
+      <w:proofErr w:type="gramStart"/>
+      <w:r>
+        <w:rPr>
+          <w:sz w:val="28"/>
+          <w:szCs w:val="28"/>
+        </w:rPr>
+        <w:t>operations(</w:t>
+      </w:r>
+      <w:proofErr w:type="gramEnd"/>
+      <w:r>
+        <w:rPr>
+          <w:sz w:val="28"/>
+          <w:szCs w:val="28"/>
+        </w:rPr>
+        <w:t>DML</w:t>
       </w:r>
       <w:r>
         <w:rPr>
@@ -8870,7 +9886,23 @@
           <w:sz w:val="28"/>
           <w:szCs w:val="28"/>
         </w:rPr>
-        <w:t>Using APIs you can execute the queries and get the result back into java application.</w:t>
+        <w:t xml:space="preserve">Using </w:t>
+      </w:r>
+      <w:proofErr w:type="gramStart"/>
+      <w:r>
+        <w:rPr>
+          <w:sz w:val="28"/>
+          <w:szCs w:val="28"/>
+        </w:rPr>
+        <w:t>APIs</w:t>
+      </w:r>
+      <w:proofErr w:type="gramEnd"/>
+      <w:r>
+        <w:rPr>
+          <w:sz w:val="28"/>
+          <w:szCs w:val="28"/>
+        </w:rPr>
+        <w:t xml:space="preserve"> you can execute the queries and get the result back into java application.</w:t>
       </w:r>
     </w:p>
     <w:p>
@@ -8893,8 +9925,17 @@
           <w:sz w:val="28"/>
           <w:szCs w:val="28"/>
         </w:rPr>
-        <w:t>Steps to create JpaRepository</w:t>
-      </w:r>
+        <w:t xml:space="preserve">Steps to create </w:t>
+      </w:r>
+      <w:proofErr w:type="spellStart"/>
+      <w:r>
+        <w:rPr>
+          <w:sz w:val="28"/>
+          <w:szCs w:val="28"/>
+        </w:rPr>
+        <w:t>JpaRepository</w:t>
+      </w:r>
+      <w:proofErr w:type="spellEnd"/>
     </w:p>
     <w:p>
       <w:pPr>
@@ -8930,7 +9971,15 @@
           <w:sz w:val="28"/>
           <w:szCs w:val="28"/>
         </w:rPr>
-        <w:t xml:space="preserve"> Interface and extends the Jp</w:t>
+        <w:t xml:space="preserve"> Interface and extends the </w:t>
+      </w:r>
+      <w:proofErr w:type="spellStart"/>
+      <w:r>
+        <w:rPr>
+          <w:sz w:val="28"/>
+          <w:szCs w:val="28"/>
+        </w:rPr>
+        <w:t>Jp</w:t>
       </w:r>
       <w:r>
         <w:rPr>
@@ -8944,7 +9993,15 @@
           <w:sz w:val="28"/>
           <w:szCs w:val="28"/>
         </w:rPr>
-        <w:t>Repository Interface on it.</w:t>
+        <w:t>Repository</w:t>
+      </w:r>
+      <w:proofErr w:type="spellEnd"/>
+      <w:r>
+        <w:rPr>
+          <w:sz w:val="28"/>
+          <w:szCs w:val="28"/>
+        </w:rPr>
+        <w:t xml:space="preserve"> Interface on it.</w:t>
       </w:r>
     </w:p>
     <w:p>
@@ -8985,13 +10042,22 @@
           <w:u w:val="single"/>
         </w:rPr>
       </w:pPr>
+      <w:proofErr w:type="spellStart"/>
       <w:r>
         <w:rPr>
           <w:sz w:val="28"/>
           <w:szCs w:val="28"/>
         </w:rPr>
         <w:lastRenderedPageBreak/>
-        <w:t>JpaRepository Interface has multiple methods to perform CURD</w:t>
+        <w:t>JpaRepository</w:t>
+      </w:r>
+      <w:proofErr w:type="spellEnd"/>
+      <w:r>
+        <w:rPr>
+          <w:sz w:val="28"/>
+          <w:szCs w:val="28"/>
+        </w:rPr>
+        <w:t xml:space="preserve"> Interface has multiple methods to perform CURD</w:t>
       </w:r>
       <w:r>
         <w:rPr>
@@ -9028,7 +10094,23 @@
           <w:sz w:val="28"/>
           <w:szCs w:val="28"/>
         </w:rPr>
-        <w:t>You have to specify the Entity class and the Primary key of it while creating JpaRepository.</w:t>
+        <w:t xml:space="preserve">You have to specify the Entity class and the Primary key of it while creating </w:t>
+      </w:r>
+      <w:proofErr w:type="spellStart"/>
+      <w:r>
+        <w:rPr>
+          <w:sz w:val="28"/>
+          <w:szCs w:val="28"/>
+        </w:rPr>
+        <w:t>JpaRepository</w:t>
+      </w:r>
+      <w:proofErr w:type="spellEnd"/>
+      <w:r>
+        <w:rPr>
+          <w:sz w:val="28"/>
+          <w:szCs w:val="28"/>
+        </w:rPr>
+        <w:t>.</w:t>
       </w:r>
     </w:p>
     <w:p>
@@ -9206,12 +10288,37 @@
           <w:u w:val="single"/>
         </w:rPr>
       </w:pPr>
-      <w:r>
-        <w:rPr>
-          <w:sz w:val="28"/>
-          <w:szCs w:val="28"/>
-        </w:rPr>
-        <w:t>This queries are independent to the database, so the changes happened in the table will not effect you</w:t>
+      <w:proofErr w:type="gramStart"/>
+      <w:r>
+        <w:rPr>
+          <w:sz w:val="28"/>
+          <w:szCs w:val="28"/>
+        </w:rPr>
+        <w:t>This queries</w:t>
+      </w:r>
+      <w:proofErr w:type="gramEnd"/>
+      <w:r>
+        <w:rPr>
+          <w:sz w:val="28"/>
+          <w:szCs w:val="28"/>
+        </w:rPr>
+        <w:t xml:space="preserve"> are independent to the database, so the changes happened in the table will not </w:t>
+      </w:r>
+      <w:proofErr w:type="spellStart"/>
+      <w:r>
+        <w:rPr>
+          <w:sz w:val="28"/>
+          <w:szCs w:val="28"/>
+        </w:rPr>
+        <w:t>effect</w:t>
+      </w:r>
+      <w:proofErr w:type="spellEnd"/>
+      <w:r>
+        <w:rPr>
+          <w:sz w:val="28"/>
+          <w:szCs w:val="28"/>
+        </w:rPr>
+        <w:t xml:space="preserve"> you</w:t>
       </w:r>
       <w:r>
         <w:rPr>
@@ -9312,7 +10419,23 @@
           <w:sz w:val="28"/>
           <w:szCs w:val="28"/>
         </w:rPr>
-        <w:t>In this you will use the table and column name like an normal SQL query.</w:t>
+        <w:t xml:space="preserve">In this you will use the table and column name like </w:t>
+      </w:r>
+      <w:proofErr w:type="gramStart"/>
+      <w:r>
+        <w:rPr>
+          <w:sz w:val="28"/>
+          <w:szCs w:val="28"/>
+        </w:rPr>
+        <w:t>an</w:t>
+      </w:r>
+      <w:proofErr w:type="gramEnd"/>
+      <w:r>
+        <w:rPr>
+          <w:sz w:val="28"/>
+          <w:szCs w:val="28"/>
+        </w:rPr>
+        <w:t xml:space="preserve"> normal SQL query.</w:t>
       </w:r>
     </w:p>
     <w:p>
@@ -9459,7 +10582,23 @@
           <w:sz w:val="28"/>
           <w:szCs w:val="28"/>
         </w:rPr>
-        <w:t xml:space="preserve">If query is SQL type then set the a native query </w:t>
+        <w:t xml:space="preserve">If query is SQL </w:t>
+      </w:r>
+      <w:proofErr w:type="gramStart"/>
+      <w:r>
+        <w:rPr>
+          <w:sz w:val="28"/>
+          <w:szCs w:val="28"/>
+        </w:rPr>
+        <w:t>type</w:t>
+      </w:r>
+      <w:proofErr w:type="gramEnd"/>
+      <w:r>
+        <w:rPr>
+          <w:sz w:val="28"/>
+          <w:szCs w:val="28"/>
+        </w:rPr>
+        <w:t xml:space="preserve"> then set the a native query </w:t>
       </w:r>
       <w:r>
         <w:rPr>
@@ -9539,7 +10678,23 @@
           <w:sz w:val="28"/>
           <w:szCs w:val="28"/>
         </w:rPr>
-        <w:t>Using this you can achieve a relational mapping between the table. And also can add the primary and foreign key relation between tables.</w:t>
+        <w:t xml:space="preserve">Using this you can achieve a relational mapping between the table. And </w:t>
+      </w:r>
+      <w:proofErr w:type="gramStart"/>
+      <w:r>
+        <w:rPr>
+          <w:sz w:val="28"/>
+          <w:szCs w:val="28"/>
+        </w:rPr>
+        <w:t>also</w:t>
+      </w:r>
+      <w:proofErr w:type="gramEnd"/>
+      <w:r>
+        <w:rPr>
+          <w:sz w:val="28"/>
+          <w:szCs w:val="28"/>
+        </w:rPr>
+        <w:t xml:space="preserve"> can add the primary and foreign key relation between tables.</w:t>
       </w:r>
     </w:p>
     <w:p>
@@ -9559,7 +10714,23 @@
           <w:sz w:val="28"/>
           <w:szCs w:val="28"/>
         </w:rPr>
-        <w:t>You can create an reference of one class into another class to create a foreign key inside the Database table.</w:t>
+        <w:t xml:space="preserve">You can create </w:t>
+      </w:r>
+      <w:proofErr w:type="gramStart"/>
+      <w:r>
+        <w:rPr>
+          <w:sz w:val="28"/>
+          <w:szCs w:val="28"/>
+        </w:rPr>
+        <w:t>an</w:t>
+      </w:r>
+      <w:proofErr w:type="gramEnd"/>
+      <w:r>
+        <w:rPr>
+          <w:sz w:val="28"/>
+          <w:szCs w:val="28"/>
+        </w:rPr>
+        <w:t xml:space="preserve"> reference of one class into another class to create a foreign key inside the Database table.</w:t>
       </w:r>
     </w:p>
     <w:p>
@@ -9648,8 +10819,17 @@
           <w:sz w:val="28"/>
           <w:szCs w:val="28"/>
         </w:rPr>
-        <w:t>And then annotate the reference with the any one of the following annotation</w:t>
-      </w:r>
+        <w:t xml:space="preserve">And then annotate the reference with the any one of the following </w:t>
+      </w:r>
+      <w:proofErr w:type="gramStart"/>
+      <w:r>
+        <w:rPr>
+          <w:sz w:val="28"/>
+          <w:szCs w:val="28"/>
+        </w:rPr>
+        <w:t>annotation</w:t>
+      </w:r>
+      <w:proofErr w:type="gramEnd"/>
     </w:p>
     <w:p>
       <w:pPr>
@@ -9730,6 +10910,13 @@
         </w:rPr>
         <w:t>@ManyToMan</w:t>
       </w:r>
+      <w:r>
+        <w:rPr>
+          <w:sz w:val="28"/>
+          <w:szCs w:val="28"/>
+        </w:rPr>
+        <w:t>y</w:t>
+      </w:r>
     </w:p>
     <w:p>
       <w:pPr>
@@ -9753,9 +10940,9 @@
           <w:szCs w:val="28"/>
         </w:rPr>
         <w:drawing>
-          <wp:inline distT="0" distB="0" distL="0" distR="0" wp14:anchorId="24D7DAD4" wp14:editId="497CA3DC">
-            <wp:extent cx="5113526" cy="2238451"/>
-            <wp:effectExtent l="0" t="0" r="0" b="0"/>
+          <wp:inline distT="0" distB="0" distL="0" distR="0" wp14:anchorId="24D7DAD4" wp14:editId="7C7B6F9A">
+            <wp:extent cx="3403894" cy="1490058"/>
+            <wp:effectExtent l="0" t="0" r="6350" b="0"/>
             <wp:docPr id="1678171583" name="Picture 1"/>
             <wp:cNvGraphicFramePr>
               <a:graphicFrameLocks xmlns:a="http://schemas.openxmlformats.org/drawingml/2006/main" noChangeAspect="1"/>
@@ -9785,7 +10972,7 @@
                   <pic:spPr bwMode="auto">
                     <a:xfrm>
                       <a:off x="0" y="0"/>
-                      <a:ext cx="5116235" cy="2239637"/>
+                      <a:ext cx="3415575" cy="1495171"/>
                     </a:xfrm>
                     <a:prstGeom prst="rect">
                       <a:avLst/>
@@ -9809,6 +10996,69 @@
           <w:szCs w:val="28"/>
         </w:rPr>
       </w:pPr>
+      <w:r>
+        <w:rPr>
+          <w:noProof/>
+          <w:sz w:val="28"/>
+          <w:szCs w:val="28"/>
+        </w:rPr>
+        <w:drawing>
+          <wp:inline distT="0" distB="0" distL="0" distR="0" wp14:anchorId="2D1A7064" wp14:editId="59FF7043">
+            <wp:extent cx="3694599" cy="1910011"/>
+            <wp:effectExtent l="0" t="0" r="1270" b="0"/>
+            <wp:docPr id="2006287683" name="Picture 1"/>
+            <wp:cNvGraphicFramePr>
+              <a:graphicFrameLocks xmlns:a="http://schemas.openxmlformats.org/drawingml/2006/main" noChangeAspect="1"/>
+            </wp:cNvGraphicFramePr>
+            <a:graphic xmlns:a="http://schemas.openxmlformats.org/drawingml/2006/main">
+              <a:graphicData uri="http://schemas.openxmlformats.org/drawingml/2006/picture">
+                <pic:pic xmlns:pic="http://schemas.openxmlformats.org/drawingml/2006/picture">
+                  <pic:nvPicPr>
+                    <pic:cNvPr id="0" name="Picture 1"/>
+                    <pic:cNvPicPr>
+                      <a:picLocks noChangeAspect="1" noChangeArrowheads="1"/>
+                    </pic:cNvPicPr>
+                  </pic:nvPicPr>
+                  <pic:blipFill>
+                    <a:blip r:embed="rId36">
+                      <a:extLst>
+                        <a:ext uri="{28A0092B-C50C-407E-A947-70E740481C1C}">
+                          <a14:useLocalDpi xmlns:a14="http://schemas.microsoft.com/office/drawing/2010/main" val="0"/>
+                        </a:ext>
+                      </a:extLst>
+                    </a:blip>
+                    <a:srcRect/>
+                    <a:stretch>
+                      <a:fillRect/>
+                    </a:stretch>
+                  </pic:blipFill>
+                  <pic:spPr bwMode="auto">
+                    <a:xfrm>
+                      <a:off x="0" y="0"/>
+                      <a:ext cx="3703265" cy="1914491"/>
+                    </a:xfrm>
+                    <a:prstGeom prst="rect">
+                      <a:avLst/>
+                    </a:prstGeom>
+                    <a:noFill/>
+                    <a:ln>
+                      <a:noFill/>
+                    </a:ln>
+                  </pic:spPr>
+                </pic:pic>
+              </a:graphicData>
+            </a:graphic>
+          </wp:inline>
+        </w:drawing>
+      </w:r>
+    </w:p>
+    <w:p>
+      <w:pPr>
+        <w:rPr>
+          <w:sz w:val="28"/>
+          <w:szCs w:val="28"/>
+        </w:rPr>
+      </w:pPr>
     </w:p>
     <w:p>
       <w:pPr>
@@ -9880,12 +11130,21 @@
           <w:szCs w:val="28"/>
         </w:rPr>
       </w:pPr>
-      <w:r>
-        <w:rPr>
-          <w:sz w:val="28"/>
-          <w:szCs w:val="28"/>
-        </w:rPr>
-        <w:t>Pid (pk), name, price, quantity</w:t>
+      <w:proofErr w:type="spellStart"/>
+      <w:r>
+        <w:rPr>
+          <w:sz w:val="28"/>
+          <w:szCs w:val="28"/>
+        </w:rPr>
+        <w:t>Pid</w:t>
+      </w:r>
+      <w:proofErr w:type="spellEnd"/>
+      <w:r>
+        <w:rPr>
+          <w:sz w:val="28"/>
+          <w:szCs w:val="28"/>
+        </w:rPr>
+        <w:t xml:space="preserve"> (pk), name, price, quantity</w:t>
       </w:r>
     </w:p>
     <w:p>
@@ -10062,7 +11321,23 @@
           <w:szCs w:val="28"/>
         </w:rPr>
         <w:tab/>
-        <w:t>total: “”,  // price * quantity</w:t>
+        <w:t>total: “</w:t>
+      </w:r>
+      <w:proofErr w:type="gramStart"/>
+      <w:r>
+        <w:rPr>
+          <w:sz w:val="28"/>
+          <w:szCs w:val="28"/>
+        </w:rPr>
+        <w:t>”,  /</w:t>
+      </w:r>
+      <w:proofErr w:type="gramEnd"/>
+      <w:r>
+        <w:rPr>
+          <w:sz w:val="28"/>
+          <w:szCs w:val="28"/>
+        </w:rPr>
+        <w:t>/ price * quantity</w:t>
       </w:r>
     </w:p>
     <w:p>
@@ -10080,7 +11355,22 @@
           <w:szCs w:val="28"/>
         </w:rPr>
         <w:tab/>
-        <w:t>billingDetails: {</w:t>
+      </w:r>
+      <w:proofErr w:type="spellStart"/>
+      <w:r>
+        <w:rPr>
+          <w:sz w:val="28"/>
+          <w:szCs w:val="28"/>
+        </w:rPr>
+        <w:t>billingDetails</w:t>
+      </w:r>
+      <w:proofErr w:type="spellEnd"/>
+      <w:r>
+        <w:rPr>
+          <w:sz w:val="28"/>
+          <w:szCs w:val="28"/>
+        </w:rPr>
+        <w:t>: {</w:t>
       </w:r>
     </w:p>
     <w:p>
@@ -10119,7 +11409,23 @@
           <w:szCs w:val="28"/>
         </w:rPr>
         <w:tab/>
-        <w:t>“totalPrice”:”” // addition of all product total</w:t>
+        <w:t>“</w:t>
+      </w:r>
+      <w:proofErr w:type="spellStart"/>
+      <w:r>
+        <w:rPr>
+          <w:sz w:val="28"/>
+          <w:szCs w:val="28"/>
+        </w:rPr>
+        <w:t>totalPrice</w:t>
+      </w:r>
+      <w:proofErr w:type="spellEnd"/>
+      <w:r>
+        <w:rPr>
+          <w:sz w:val="28"/>
+          <w:szCs w:val="28"/>
+        </w:rPr>
+        <w:t>”:”” // addition of all product total</w:t>
       </w:r>
     </w:p>
     <w:p>
@@ -10158,7 +11464,23 @@
           <w:szCs w:val="28"/>
         </w:rPr>
         <w:tab/>
-        <w:t>“CGST”:””  // price by 4%</w:t>
+        <w:t>“CGST”:</w:t>
+      </w:r>
+      <w:proofErr w:type="gramStart"/>
+      <w:r>
+        <w:rPr>
+          <w:sz w:val="28"/>
+          <w:szCs w:val="28"/>
+        </w:rPr>
+        <w:t>””  /</w:t>
+      </w:r>
+      <w:proofErr w:type="gramEnd"/>
+      <w:r>
+        <w:rPr>
+          <w:sz w:val="28"/>
+          <w:szCs w:val="28"/>
+        </w:rPr>
+        <w:t>/ price by 4%</w:t>
       </w:r>
     </w:p>
     <w:p>
@@ -10197,7 +11519,23 @@
           <w:szCs w:val="28"/>
         </w:rPr>
         <w:tab/>
-        <w:t>“SGST”:””  // price by 4%</w:t>
+        <w:t>“SGST”:</w:t>
+      </w:r>
+      <w:proofErr w:type="gramStart"/>
+      <w:r>
+        <w:rPr>
+          <w:sz w:val="28"/>
+          <w:szCs w:val="28"/>
+        </w:rPr>
+        <w:t>””  /</w:t>
+      </w:r>
+      <w:proofErr w:type="gramEnd"/>
+      <w:r>
+        <w:rPr>
+          <w:sz w:val="28"/>
+          <w:szCs w:val="28"/>
+        </w:rPr>
+        <w:t>/ price by 4%</w:t>
       </w:r>
       <w:r>
         <w:rPr>
@@ -10243,7 +11581,23 @@
           <w:szCs w:val="28"/>
         </w:rPr>
         <w:tab/>
-        <w:t>“payableAmount”: “” // addition of above 3 fields</w:t>
+        <w:t>“</w:t>
+      </w:r>
+      <w:proofErr w:type="spellStart"/>
+      <w:r>
+        <w:rPr>
+          <w:sz w:val="28"/>
+          <w:szCs w:val="28"/>
+        </w:rPr>
+        <w:t>payableAmount</w:t>
+      </w:r>
+      <w:proofErr w:type="spellEnd"/>
+      <w:r>
+        <w:rPr>
+          <w:sz w:val="28"/>
+          <w:szCs w:val="28"/>
+        </w:rPr>
+        <w:t>”: “” // addition of above 3 fields</w:t>
       </w:r>
     </w:p>
     <w:p>

</xml_diff>